<commit_message>
app 1 - criação, inclusão e teste do arquivo.js
</commit_message>
<xml_diff>
--- a/ecmascript js-doc-configbabel/ecmascript.docx
+++ b/ecmascript js-doc-configbabel/ecmascript.docx
@@ -13497,20 +13497,202 @@
     </w:p>
     <w:p>
       <w:pPr>
-        <w:rPr>
-          <w:rFonts w:ascii="Arial" w:hAnsi="Arial" w:cs="Arial"/>
-          <w:sz w:val="24"/>
-          <w:szCs w:val="24"/>
-        </w:rPr>
-      </w:pPr>
-      <w:r>
-        <w:rPr>
-          <w:rFonts w:ascii="Arial" w:hAnsi="Arial" w:cs="Arial"/>
-          <w:sz w:val="24"/>
-          <w:szCs w:val="24"/>
-        </w:rPr>
-        <w:br w:type="column"/>
-      </w:r>
+        <w:jc w:val="both"/>
+        <w:rPr>
+          <w:rFonts w:ascii="Arial" w:hAnsi="Arial" w:cs="Arial"/>
+          <w:sz w:val="24"/>
+          <w:szCs w:val="24"/>
+        </w:rPr>
+      </w:pPr>
+    </w:p>
+    <w:p>
+      <w:pPr>
+        <w:jc w:val="both"/>
+        <w:rPr>
+          <w:rFonts w:ascii="Arial" w:hAnsi="Arial" w:cs="Arial"/>
+          <w:sz w:val="24"/>
+          <w:szCs w:val="24"/>
+        </w:rPr>
+      </w:pPr>
+    </w:p>
+    <w:p>
+      <w:pPr>
+        <w:rPr>
+          <w:rFonts w:ascii="Arial" w:hAnsi="Arial" w:cs="Arial"/>
+          <w:b/>
+          <w:bCs/>
+          <w:sz w:val="24"/>
+          <w:szCs w:val="24"/>
+        </w:rPr>
+      </w:pPr>
+      <w:r>
+        <w:rPr>
+          <w:rFonts w:ascii="Arial" w:hAnsi="Arial" w:cs="Arial"/>
+          <w:b/>
+          <w:bCs/>
+          <w:sz w:val="24"/>
+          <w:szCs w:val="24"/>
+        </w:rPr>
+        <w:br w:type="page"/>
+      </w:r>
+    </w:p>
+    <w:p>
+      <w:pPr>
+        <w:pStyle w:val="PargrafodaLista"/>
+        <w:numPr>
+          <w:ilvl w:val="0"/>
+          <w:numId w:val="1"/>
+        </w:numPr>
+        <w:jc w:val="both"/>
+        <w:rPr>
+          <w:rFonts w:ascii="Arial" w:hAnsi="Arial" w:cs="Arial"/>
+          <w:sz w:val="24"/>
+          <w:szCs w:val="24"/>
+        </w:rPr>
+      </w:pPr>
+      <w:r>
+        <w:rPr>
+          <w:rFonts w:ascii="Arial" w:hAnsi="Arial" w:cs="Arial"/>
+          <w:sz w:val="24"/>
+          <w:szCs w:val="24"/>
+        </w:rPr>
+        <w:lastRenderedPageBreak/>
+        <w:t xml:space="preserve"> </w:t>
+      </w:r>
+      <w:r>
+        <w:rPr>
+          <w:rFonts w:ascii="Arial" w:hAnsi="Arial" w:cs="Arial"/>
+          <w:b/>
+          <w:bCs/>
+          <w:sz w:val="24"/>
+          <w:szCs w:val="24"/>
+        </w:rPr>
+        <w:t>APP ORÇAMENTO PESSOAL</w:t>
+      </w:r>
+    </w:p>
+    <w:p>
+      <w:pPr>
+        <w:jc w:val="both"/>
+        <w:rPr>
+          <w:rFonts w:ascii="Arial" w:hAnsi="Arial" w:cs="Arial"/>
+          <w:sz w:val="24"/>
+          <w:szCs w:val="24"/>
+        </w:rPr>
+      </w:pPr>
+    </w:p>
+    <w:p>
+      <w:pPr>
+        <w:jc w:val="both"/>
+        <w:rPr>
+          <w:rFonts w:ascii="Arial" w:hAnsi="Arial" w:cs="Arial"/>
+          <w:sz w:val="24"/>
+          <w:szCs w:val="24"/>
+        </w:rPr>
+      </w:pPr>
+      <w:r>
+        <w:rPr>
+          <w:rFonts w:ascii="Arial" w:hAnsi="Arial" w:cs="Arial"/>
+          <w:sz w:val="24"/>
+          <w:szCs w:val="24"/>
+        </w:rPr>
+        <w:t>- Ideia: Permitir cadastro de algumas despesas</w:t>
+      </w:r>
+    </w:p>
+    <w:p>
+      <w:pPr>
+        <w:jc w:val="both"/>
+        <w:rPr>
+          <w:rFonts w:ascii="Arial" w:hAnsi="Arial" w:cs="Arial"/>
+          <w:sz w:val="24"/>
+          <w:szCs w:val="24"/>
+        </w:rPr>
+      </w:pPr>
+      <w:r>
+        <w:rPr>
+          <w:rFonts w:ascii="Arial" w:hAnsi="Arial" w:cs="Arial"/>
+          <w:sz w:val="24"/>
+          <w:szCs w:val="24"/>
+        </w:rPr>
+        <w:t xml:space="preserve">- Utilização do recurso Local </w:t>
+      </w:r>
+      <w:proofErr w:type="spellStart"/>
+      <w:r>
+        <w:rPr>
+          <w:rFonts w:ascii="Arial" w:hAnsi="Arial" w:cs="Arial"/>
+          <w:sz w:val="24"/>
+          <w:szCs w:val="24"/>
+        </w:rPr>
+        <w:t>Storage</w:t>
+      </w:r>
+      <w:proofErr w:type="spellEnd"/>
+    </w:p>
+    <w:p>
+      <w:pPr>
+        <w:jc w:val="both"/>
+        <w:rPr>
+          <w:rFonts w:ascii="Arial" w:hAnsi="Arial" w:cs="Arial"/>
+          <w:sz w:val="24"/>
+          <w:szCs w:val="24"/>
+        </w:rPr>
+      </w:pPr>
+      <w:r>
+        <w:rPr>
+          <w:rFonts w:ascii="Arial" w:hAnsi="Arial" w:cs="Arial"/>
+          <w:sz w:val="24"/>
+          <w:szCs w:val="24"/>
+        </w:rPr>
+        <w:t>Dados serão persistidos no browser do próprio navegador, de modo que registros possam ser incluídos e consultados</w:t>
+      </w:r>
+    </w:p>
+    <w:p>
+      <w:pPr>
+        <w:jc w:val="both"/>
+        <w:rPr>
+          <w:rFonts w:ascii="Arial" w:hAnsi="Arial" w:cs="Arial"/>
+          <w:sz w:val="24"/>
+          <w:szCs w:val="24"/>
+          <w:shd w:val="clear" w:color="auto" w:fill="F7F9FA"/>
+        </w:rPr>
+      </w:pPr>
+      <w:r>
+        <w:rPr>
+          <w:rFonts w:ascii="Arial" w:hAnsi="Arial" w:cs="Arial"/>
+          <w:sz w:val="24"/>
+          <w:szCs w:val="24"/>
+          <w:shd w:val="clear" w:color="auto" w:fill="F7F9FA"/>
+        </w:rPr>
+        <w:t xml:space="preserve">Vale a pena conferir as possibilidades de </w:t>
+      </w:r>
+      <w:proofErr w:type="spellStart"/>
+      <w:r>
+        <w:rPr>
+          <w:rFonts w:ascii="Arial" w:hAnsi="Arial" w:cs="Arial"/>
+          <w:sz w:val="24"/>
+          <w:szCs w:val="24"/>
+          <w:shd w:val="clear" w:color="auto" w:fill="F7F9FA"/>
+        </w:rPr>
+        <w:t>Storage</w:t>
+      </w:r>
+      <w:proofErr w:type="spellEnd"/>
+      <w:r>
+        <w:rPr>
+          <w:rFonts w:ascii="Arial" w:hAnsi="Arial" w:cs="Arial"/>
+          <w:sz w:val="24"/>
+          <w:szCs w:val="24"/>
+          <w:shd w:val="clear" w:color="auto" w:fill="F7F9FA"/>
+        </w:rPr>
+        <w:t xml:space="preserve"> dos navegadores modernos</w:t>
+      </w:r>
+    </w:p>
+    <w:p>
+      <w:pPr>
+        <w:jc w:val="both"/>
+        <w:rPr>
+          <w:rFonts w:ascii="Arial" w:hAnsi="Arial" w:cs="Arial"/>
+          <w:sz w:val="24"/>
+          <w:szCs w:val="24"/>
+        </w:rPr>
+      </w:pPr>
     </w:p>
     <w:sectPr>
       <w:pgSz w:w="11906" w:h="16838"/>

</xml_diff>

<commit_message>
listando e filtrando despesas / desafio 2
</commit_message>
<xml_diff>
--- a/ecmascript js-doc-configbabel/ecmascript.docx
+++ b/ecmascript js-doc-configbabel/ecmascript.docx
@@ -535,7 +535,7 @@
           <w:szCs w:val="24"/>
         </w:rPr>
       </w:pPr>
-      <w:hyperlink r:id="rId9" w:history="1">
+      <w:hyperlink r:id="rId11" w:history="1">
         <w:r>
           <w:rPr>
             <w:rFonts w:ascii="Arial" w:hAnsi="Arial" w:cs="Arial"/>
@@ -11380,7 +11380,25 @@
           <w:sz w:val="24"/>
           <w:szCs w:val="24"/>
         </w:rPr>
-        <w:t xml:space="preserve">- Oque define se é o </w:t>
+        <w:t xml:space="preserve">- </w:t>
+      </w:r>
+      <w:proofErr w:type="spellStart"/>
+      <w:r>
+        <w:rPr>
+          <w:rFonts w:ascii="Arial" w:hAnsi="Arial" w:cs="Arial"/>
+          <w:sz w:val="24"/>
+          <w:szCs w:val="24"/>
+        </w:rPr>
+        <w:t>Oque</w:t>
+      </w:r>
+      <w:proofErr w:type="spellEnd"/>
+      <w:r>
+        <w:rPr>
+          <w:rFonts w:ascii="Arial" w:hAnsi="Arial" w:cs="Arial"/>
+          <w:sz w:val="24"/>
+          <w:szCs w:val="24"/>
+        </w:rPr>
+        <w:t xml:space="preserve"> define se é o </w:t>
       </w:r>
       <w:proofErr w:type="spellStart"/>
       <w:r>
@@ -15000,27 +15018,7 @@
           <w:sz w:val="24"/>
           <w:szCs w:val="24"/>
         </w:rPr>
-        <w:t xml:space="preserve">Conversão de </w:t>
-      </w:r>
-      <w:r>
-        <w:rPr>
-          <w:rFonts w:ascii="Arial" w:hAnsi="Arial" w:cs="Arial"/>
-          <w:b/>
-          <w:bCs/>
-          <w:sz w:val="24"/>
-          <w:szCs w:val="24"/>
-        </w:rPr>
-        <w:t>objeto</w:t>
-      </w:r>
-      <w:r>
-        <w:rPr>
-          <w:rFonts w:ascii="Arial" w:hAnsi="Arial" w:cs="Arial"/>
-          <w:b/>
-          <w:bCs/>
-          <w:sz w:val="24"/>
-          <w:szCs w:val="24"/>
-        </w:rPr>
-        <w:t xml:space="preserve"> para JSON:</w:t>
+        <w:t>Conversão de objeto para JSON:</w:t>
       </w:r>
     </w:p>
     <w:p>
@@ -15327,6 +15325,3239 @@
           <w:szCs w:val="24"/>
         </w:rPr>
       </w:pPr>
+    </w:p>
+    <w:p>
+      <w:pPr>
+        <w:jc w:val="both"/>
+        <w:rPr>
+          <w:rFonts w:ascii="Arial" w:hAnsi="Arial" w:cs="Arial"/>
+          <w:sz w:val="24"/>
+          <w:szCs w:val="24"/>
+        </w:rPr>
+      </w:pPr>
+      <w:r>
+        <w:rPr>
+          <w:rFonts w:ascii="Arial" w:hAnsi="Arial" w:cs="Arial"/>
+          <w:sz w:val="24"/>
+          <w:szCs w:val="24"/>
+        </w:rPr>
+        <w:t xml:space="preserve">Operador ponto(.) – utilizado para </w:t>
+      </w:r>
+      <w:r>
+        <w:rPr>
+          <w:rFonts w:ascii="Arial" w:hAnsi="Arial" w:cs="Arial"/>
+          <w:b/>
+          <w:bCs/>
+          <w:sz w:val="24"/>
+          <w:szCs w:val="24"/>
+        </w:rPr>
+        <w:t>chamar métodos</w:t>
+      </w:r>
+      <w:r>
+        <w:rPr>
+          <w:rFonts w:ascii="Arial" w:hAnsi="Arial" w:cs="Arial"/>
+          <w:sz w:val="24"/>
+          <w:szCs w:val="24"/>
+        </w:rPr>
+        <w:t xml:space="preserve">, </w:t>
+      </w:r>
+      <w:proofErr w:type="gramStart"/>
+      <w:r>
+        <w:rPr>
+          <w:rFonts w:ascii="Arial" w:hAnsi="Arial" w:cs="Arial"/>
+          <w:sz w:val="24"/>
+          <w:szCs w:val="24"/>
+        </w:rPr>
+        <w:t>funções, etc.</w:t>
+      </w:r>
+      <w:proofErr w:type="gramEnd"/>
+    </w:p>
+    <w:p>
+      <w:pPr>
+        <w:jc w:val="both"/>
+        <w:rPr>
+          <w:rFonts w:ascii="Arial" w:hAnsi="Arial" w:cs="Arial"/>
+          <w:b/>
+          <w:bCs/>
+          <w:sz w:val="24"/>
+          <w:szCs w:val="24"/>
+        </w:rPr>
+      </w:pPr>
+    </w:p>
+    <w:p>
+      <w:pPr>
+        <w:jc w:val="both"/>
+        <w:rPr>
+          <w:rFonts w:ascii="Arial" w:hAnsi="Arial" w:cs="Arial"/>
+          <w:b/>
+          <w:bCs/>
+          <w:sz w:val="24"/>
+          <w:szCs w:val="24"/>
+        </w:rPr>
+      </w:pPr>
+      <w:r>
+        <w:rPr>
+          <w:rFonts w:ascii="Arial" w:hAnsi="Arial" w:cs="Arial"/>
+          <w:b/>
+          <w:bCs/>
+          <w:sz w:val="24"/>
+          <w:szCs w:val="24"/>
+        </w:rPr>
+        <w:t>Aba de Consulta de um app:</w:t>
+      </w:r>
+    </w:p>
+    <w:p>
+      <w:pPr>
+        <w:jc w:val="both"/>
+        <w:rPr>
+          <w:rFonts w:ascii="Arial" w:hAnsi="Arial" w:cs="Arial"/>
+          <w:b/>
+          <w:bCs/>
+          <w:sz w:val="24"/>
+          <w:szCs w:val="24"/>
+        </w:rPr>
+      </w:pPr>
+    </w:p>
+    <w:p>
+      <w:pPr>
+        <w:jc w:val="both"/>
+        <w:rPr>
+          <w:rFonts w:ascii="Arial" w:hAnsi="Arial" w:cs="Arial"/>
+          <w:b/>
+          <w:bCs/>
+          <w:sz w:val="24"/>
+          <w:szCs w:val="24"/>
+        </w:rPr>
+      </w:pPr>
+      <w:r>
+        <w:rPr>
+          <w:rFonts w:ascii="Arial" w:hAnsi="Arial" w:cs="Arial"/>
+          <w:b/>
+          <w:bCs/>
+          <w:sz w:val="24"/>
+          <w:szCs w:val="24"/>
+        </w:rPr>
+        <w:lastRenderedPageBreak/>
+        <w:t xml:space="preserve">Percorrendo </w:t>
+      </w:r>
+      <w:proofErr w:type="spellStart"/>
+      <w:r>
+        <w:rPr>
+          <w:rFonts w:ascii="Arial" w:hAnsi="Arial" w:cs="Arial"/>
+          <w:b/>
+          <w:bCs/>
+          <w:sz w:val="24"/>
+          <w:szCs w:val="24"/>
+        </w:rPr>
+        <w:t>array</w:t>
+      </w:r>
+      <w:proofErr w:type="spellEnd"/>
+    </w:p>
+    <w:p>
+      <w:pPr>
+        <w:shd w:val="clear" w:color="auto" w:fill="1E1E1E"/>
+        <w:spacing w:after="0" w:line="285" w:lineRule="atLeast"/>
+        <w:rPr>
+          <w:rFonts w:ascii="Consolas" w:eastAsia="Times New Roman" w:hAnsi="Consolas" w:cs="Times New Roman"/>
+          <w:color w:val="D4D4D4"/>
+          <w:kern w:val="0"/>
+          <w:sz w:val="21"/>
+          <w:szCs w:val="21"/>
+          <w:lang w:eastAsia="pt-BR"/>
+          <w14:ligatures w14:val="none"/>
+        </w:rPr>
+      </w:pPr>
+      <w:proofErr w:type="spellStart"/>
+      <w:proofErr w:type="gramStart"/>
+      <w:r>
+        <w:rPr>
+          <w:rFonts w:ascii="Consolas" w:eastAsia="Times New Roman" w:hAnsi="Consolas" w:cs="Times New Roman"/>
+          <w:color w:val="9CDCFE"/>
+          <w:kern w:val="0"/>
+          <w:sz w:val="21"/>
+          <w:szCs w:val="21"/>
+          <w:lang w:eastAsia="pt-BR"/>
+          <w14:ligatures w14:val="none"/>
+        </w:rPr>
+        <w:t>despesas</w:t>
+      </w:r>
+      <w:r>
+        <w:rPr>
+          <w:rFonts w:ascii="Consolas" w:eastAsia="Times New Roman" w:hAnsi="Consolas" w:cs="Times New Roman"/>
+          <w:color w:val="D4D4D4"/>
+          <w:kern w:val="0"/>
+          <w:sz w:val="21"/>
+          <w:szCs w:val="21"/>
+          <w:lang w:eastAsia="pt-BR"/>
+          <w14:ligatures w14:val="none"/>
+        </w:rPr>
+        <w:t>.</w:t>
+      </w:r>
+      <w:r>
+        <w:rPr>
+          <w:rFonts w:ascii="Consolas" w:eastAsia="Times New Roman" w:hAnsi="Consolas" w:cs="Times New Roman"/>
+          <w:color w:val="DCDCAA"/>
+          <w:kern w:val="0"/>
+          <w:sz w:val="21"/>
+          <w:szCs w:val="21"/>
+          <w:lang w:eastAsia="pt-BR"/>
+          <w14:ligatures w14:val="none"/>
+        </w:rPr>
+        <w:t>forEach</w:t>
+      </w:r>
+      <w:proofErr w:type="spellEnd"/>
+      <w:proofErr w:type="gramEnd"/>
+      <w:r>
+        <w:rPr>
+          <w:rFonts w:ascii="Consolas" w:eastAsia="Times New Roman" w:hAnsi="Consolas" w:cs="Times New Roman"/>
+          <w:color w:val="D4D4D4"/>
+          <w:kern w:val="0"/>
+          <w:sz w:val="21"/>
+          <w:szCs w:val="21"/>
+          <w:lang w:eastAsia="pt-BR"/>
+          <w14:ligatures w14:val="none"/>
+        </w:rPr>
+        <w:t xml:space="preserve">(() </w:t>
+      </w:r>
+      <w:r>
+        <w:rPr>
+          <w:rFonts w:ascii="Consolas" w:eastAsia="Times New Roman" w:hAnsi="Consolas" w:cs="Times New Roman"/>
+          <w:color w:val="569CD6"/>
+          <w:kern w:val="0"/>
+          <w:sz w:val="21"/>
+          <w:szCs w:val="21"/>
+          <w:lang w:eastAsia="pt-BR"/>
+          <w14:ligatures w14:val="none"/>
+        </w:rPr>
+        <w:t>=&gt;</w:t>
+      </w:r>
+      <w:r>
+        <w:rPr>
+          <w:rFonts w:ascii="Consolas" w:eastAsia="Times New Roman" w:hAnsi="Consolas" w:cs="Times New Roman"/>
+          <w:color w:val="D4D4D4"/>
+          <w:kern w:val="0"/>
+          <w:sz w:val="21"/>
+          <w:szCs w:val="21"/>
+          <w:lang w:eastAsia="pt-BR"/>
+          <w14:ligatures w14:val="none"/>
+        </w:rPr>
+        <w:t xml:space="preserve"> {</w:t>
+      </w:r>
+      <w:r>
+        <w:rPr>
+          <w:rFonts w:ascii="Consolas" w:eastAsia="Times New Roman" w:hAnsi="Consolas" w:cs="Times New Roman"/>
+          <w:color w:val="D4D4D4"/>
+          <w:kern w:val="0"/>
+          <w:sz w:val="21"/>
+          <w:szCs w:val="21"/>
+          <w:lang w:eastAsia="pt-BR"/>
+          <w14:ligatures w14:val="none"/>
+        </w:rPr>
+        <w:t>})</w:t>
+      </w:r>
+    </w:p>
+    <w:p>
+      <w:pPr>
+        <w:jc w:val="both"/>
+        <w:rPr>
+          <w:rFonts w:ascii="Arial" w:hAnsi="Arial" w:cs="Arial"/>
+          <w:sz w:val="24"/>
+          <w:szCs w:val="24"/>
+        </w:rPr>
+      </w:pPr>
+      <w:r>
+        <w:rPr>
+          <w:rFonts w:ascii="Arial" w:hAnsi="Arial" w:cs="Arial"/>
+          <w:sz w:val="24"/>
+          <w:szCs w:val="24"/>
+        </w:rPr>
+        <w:t xml:space="preserve">nesse </w:t>
+      </w:r>
+      <w:r>
+        <w:rPr>
+          <w:rFonts w:ascii="Arial" w:hAnsi="Arial" w:cs="Arial"/>
+          <w:sz w:val="24"/>
+          <w:szCs w:val="24"/>
+        </w:rPr>
+        <w:t>exemplo</w:t>
+      </w:r>
+      <w:r>
+        <w:rPr>
+          <w:rFonts w:ascii="Arial" w:hAnsi="Arial" w:cs="Arial"/>
+          <w:sz w:val="24"/>
+          <w:szCs w:val="24"/>
+        </w:rPr>
+        <w:t xml:space="preserve">, nome do </w:t>
+      </w:r>
+      <w:proofErr w:type="spellStart"/>
+      <w:r>
+        <w:rPr>
+          <w:rFonts w:ascii="Arial" w:hAnsi="Arial" w:cs="Arial"/>
+          <w:sz w:val="24"/>
+          <w:szCs w:val="24"/>
+        </w:rPr>
+        <w:t>array</w:t>
+      </w:r>
+      <w:proofErr w:type="spellEnd"/>
+      <w:r>
+        <w:rPr>
+          <w:rFonts w:ascii="Arial" w:hAnsi="Arial" w:cs="Arial"/>
+          <w:sz w:val="24"/>
+          <w:szCs w:val="24"/>
+        </w:rPr>
+        <w:t xml:space="preserve"> é despesas</w:t>
+      </w:r>
+    </w:p>
+    <w:p>
+      <w:pPr>
+        <w:jc w:val="both"/>
+        <w:rPr>
+          <w:rFonts w:ascii="Arial" w:hAnsi="Arial" w:cs="Arial"/>
+          <w:b/>
+          <w:bCs/>
+          <w:sz w:val="24"/>
+          <w:szCs w:val="24"/>
+        </w:rPr>
+      </w:pPr>
+      <w:r>
+        <w:rPr>
+          <w:rFonts w:ascii="Arial" w:hAnsi="Arial" w:cs="Arial"/>
+          <w:b/>
+          <w:bCs/>
+          <w:sz w:val="24"/>
+          <w:szCs w:val="24"/>
+        </w:rPr>
+        <w:t>Criar linhas para tabelas</w:t>
+      </w:r>
+      <w:r>
+        <w:rPr>
+          <w:rFonts w:ascii="Arial" w:hAnsi="Arial" w:cs="Arial"/>
+          <w:b/>
+          <w:bCs/>
+          <w:sz w:val="24"/>
+          <w:szCs w:val="24"/>
+        </w:rPr>
+        <w:t>(</w:t>
+      </w:r>
+      <w:proofErr w:type="spellStart"/>
+      <w:r>
+        <w:rPr>
+          <w:rFonts w:ascii="Arial" w:hAnsi="Arial" w:cs="Arial"/>
+          <w:b/>
+          <w:bCs/>
+          <w:sz w:val="24"/>
+          <w:szCs w:val="24"/>
+        </w:rPr>
+        <w:t>tr</w:t>
+      </w:r>
+      <w:proofErr w:type="spellEnd"/>
+      <w:r>
+        <w:rPr>
+          <w:rFonts w:ascii="Arial" w:hAnsi="Arial" w:cs="Arial"/>
+          <w:b/>
+          <w:bCs/>
+          <w:sz w:val="24"/>
+          <w:szCs w:val="24"/>
+        </w:rPr>
+        <w:t>)</w:t>
+      </w:r>
+      <w:r>
+        <w:rPr>
+          <w:rFonts w:ascii="Arial" w:hAnsi="Arial" w:cs="Arial"/>
+          <w:b/>
+          <w:bCs/>
+          <w:sz w:val="24"/>
+          <w:szCs w:val="24"/>
+        </w:rPr>
+        <w:t>:</w:t>
+      </w:r>
+    </w:p>
+    <w:p>
+      <w:pPr>
+        <w:shd w:val="clear" w:color="auto" w:fill="1E1E1E"/>
+        <w:spacing w:after="0" w:line="285" w:lineRule="atLeast"/>
+        <w:rPr>
+          <w:rFonts w:ascii="Consolas" w:eastAsia="Times New Roman" w:hAnsi="Consolas" w:cs="Times New Roman"/>
+          <w:color w:val="D4D4D4"/>
+          <w:kern w:val="0"/>
+          <w:sz w:val="21"/>
+          <w:szCs w:val="21"/>
+          <w:lang w:eastAsia="pt-BR"/>
+          <w14:ligatures w14:val="none"/>
+        </w:rPr>
+      </w:pPr>
+      <w:proofErr w:type="spellStart"/>
+      <w:r>
+        <w:rPr>
+          <w:rFonts w:ascii="Consolas" w:eastAsia="Times New Roman" w:hAnsi="Consolas" w:cs="Times New Roman"/>
+          <w:color w:val="569CD6"/>
+          <w:kern w:val="0"/>
+          <w:sz w:val="21"/>
+          <w:szCs w:val="21"/>
+          <w:lang w:eastAsia="pt-BR"/>
+          <w14:ligatures w14:val="none"/>
+        </w:rPr>
+        <w:t>let</w:t>
+      </w:r>
+      <w:proofErr w:type="spellEnd"/>
+      <w:r>
+        <w:rPr>
+          <w:rFonts w:ascii="Consolas" w:eastAsia="Times New Roman" w:hAnsi="Consolas" w:cs="Times New Roman"/>
+          <w:color w:val="D4D4D4"/>
+          <w:kern w:val="0"/>
+          <w:sz w:val="21"/>
+          <w:szCs w:val="21"/>
+          <w:lang w:eastAsia="pt-BR"/>
+          <w14:ligatures w14:val="none"/>
+        </w:rPr>
+        <w:t xml:space="preserve"> </w:t>
+      </w:r>
+      <w:r>
+        <w:rPr>
+          <w:rFonts w:ascii="Consolas" w:eastAsia="Times New Roman" w:hAnsi="Consolas" w:cs="Times New Roman"/>
+          <w:color w:val="9CDCFE"/>
+          <w:kern w:val="0"/>
+          <w:sz w:val="21"/>
+          <w:szCs w:val="21"/>
+          <w:lang w:eastAsia="pt-BR"/>
+          <w14:ligatures w14:val="none"/>
+        </w:rPr>
+        <w:t>linha</w:t>
+      </w:r>
+      <w:r>
+        <w:rPr>
+          <w:rFonts w:ascii="Consolas" w:eastAsia="Times New Roman" w:hAnsi="Consolas" w:cs="Times New Roman"/>
+          <w:color w:val="D4D4D4"/>
+          <w:kern w:val="0"/>
+          <w:sz w:val="21"/>
+          <w:szCs w:val="21"/>
+          <w:lang w:eastAsia="pt-BR"/>
+          <w14:ligatures w14:val="none"/>
+        </w:rPr>
+        <w:t xml:space="preserve"> = </w:t>
+      </w:r>
+      <w:proofErr w:type="spellStart"/>
+      <w:r>
+        <w:rPr>
+          <w:rFonts w:ascii="Consolas" w:eastAsia="Times New Roman" w:hAnsi="Consolas" w:cs="Times New Roman"/>
+          <w:color w:val="9CDCFE"/>
+          <w:kern w:val="0"/>
+          <w:sz w:val="21"/>
+          <w:szCs w:val="21"/>
+          <w:lang w:eastAsia="pt-BR"/>
+          <w14:ligatures w14:val="none"/>
+        </w:rPr>
+        <w:t>ListaDespesas</w:t>
+      </w:r>
+      <w:r>
+        <w:rPr>
+          <w:rFonts w:ascii="Consolas" w:eastAsia="Times New Roman" w:hAnsi="Consolas" w:cs="Times New Roman"/>
+          <w:color w:val="D4D4D4"/>
+          <w:kern w:val="0"/>
+          <w:sz w:val="21"/>
+          <w:szCs w:val="21"/>
+          <w:lang w:eastAsia="pt-BR"/>
+          <w14:ligatures w14:val="none"/>
+        </w:rPr>
+        <w:t>.</w:t>
+      </w:r>
+      <w:r>
+        <w:rPr>
+          <w:rFonts w:ascii="Consolas" w:eastAsia="Times New Roman" w:hAnsi="Consolas" w:cs="Times New Roman"/>
+          <w:color w:val="DCDCAA"/>
+          <w:kern w:val="0"/>
+          <w:sz w:val="21"/>
+          <w:szCs w:val="21"/>
+          <w:lang w:eastAsia="pt-BR"/>
+          <w14:ligatures w14:val="none"/>
+        </w:rPr>
+        <w:t>insertRow</w:t>
+      </w:r>
+      <w:proofErr w:type="spellEnd"/>
+      <w:r>
+        <w:rPr>
+          <w:rFonts w:ascii="Consolas" w:eastAsia="Times New Roman" w:hAnsi="Consolas" w:cs="Times New Roman"/>
+          <w:color w:val="D4D4D4"/>
+          <w:kern w:val="0"/>
+          <w:sz w:val="21"/>
+          <w:szCs w:val="21"/>
+          <w:lang w:eastAsia="pt-BR"/>
+          <w14:ligatures w14:val="none"/>
+        </w:rPr>
+        <w:t>()</w:t>
+      </w:r>
+    </w:p>
+    <w:p>
+      <w:pPr>
+        <w:jc w:val="both"/>
+        <w:rPr>
+          <w:rFonts w:ascii="Arial" w:hAnsi="Arial" w:cs="Arial"/>
+          <w:b/>
+          <w:bCs/>
+          <w:sz w:val="24"/>
+          <w:szCs w:val="24"/>
+        </w:rPr>
+      </w:pPr>
+    </w:p>
+    <w:p>
+      <w:pPr>
+        <w:jc w:val="both"/>
+        <w:rPr>
+          <w:rFonts w:ascii="Arial" w:hAnsi="Arial" w:cs="Arial"/>
+          <w:b/>
+          <w:bCs/>
+          <w:sz w:val="24"/>
+          <w:szCs w:val="24"/>
+        </w:rPr>
+      </w:pPr>
+    </w:p>
+    <w:p>
+      <w:pPr>
+        <w:jc w:val="both"/>
+        <w:rPr>
+          <w:rFonts w:ascii="Arial" w:hAnsi="Arial" w:cs="Arial"/>
+          <w:b/>
+          <w:bCs/>
+          <w:sz w:val="24"/>
+          <w:szCs w:val="24"/>
+        </w:rPr>
+      </w:pPr>
+      <w:r>
+        <w:rPr>
+          <w:rFonts w:ascii="Arial" w:hAnsi="Arial" w:cs="Arial"/>
+          <w:b/>
+          <w:bCs/>
+          <w:sz w:val="24"/>
+          <w:szCs w:val="24"/>
+        </w:rPr>
+        <w:t xml:space="preserve">Criar </w:t>
+      </w:r>
+      <w:r>
+        <w:rPr>
+          <w:rFonts w:ascii="Arial" w:hAnsi="Arial" w:cs="Arial"/>
+          <w:b/>
+          <w:bCs/>
+          <w:sz w:val="24"/>
+          <w:szCs w:val="24"/>
+        </w:rPr>
+        <w:t>colunas</w:t>
+      </w:r>
+      <w:r>
+        <w:rPr>
+          <w:rFonts w:ascii="Arial" w:hAnsi="Arial" w:cs="Arial"/>
+          <w:b/>
+          <w:bCs/>
+          <w:sz w:val="24"/>
+          <w:szCs w:val="24"/>
+        </w:rPr>
+        <w:t xml:space="preserve"> para tabelas</w:t>
+      </w:r>
+      <w:r>
+        <w:rPr>
+          <w:rFonts w:ascii="Arial" w:hAnsi="Arial" w:cs="Arial"/>
+          <w:b/>
+          <w:bCs/>
+          <w:sz w:val="24"/>
+          <w:szCs w:val="24"/>
+        </w:rPr>
+        <w:t>(</w:t>
+      </w:r>
+      <w:proofErr w:type="spellStart"/>
+      <w:r>
+        <w:rPr>
+          <w:rFonts w:ascii="Arial" w:hAnsi="Arial" w:cs="Arial"/>
+          <w:b/>
+          <w:bCs/>
+          <w:sz w:val="24"/>
+          <w:szCs w:val="24"/>
+        </w:rPr>
+        <w:t>td</w:t>
+      </w:r>
+      <w:proofErr w:type="spellEnd"/>
+      <w:r>
+        <w:rPr>
+          <w:rFonts w:ascii="Arial" w:hAnsi="Arial" w:cs="Arial"/>
+          <w:b/>
+          <w:bCs/>
+          <w:sz w:val="24"/>
+          <w:szCs w:val="24"/>
+        </w:rPr>
+        <w:t>)</w:t>
+      </w:r>
+      <w:r>
+        <w:rPr>
+          <w:rFonts w:ascii="Arial" w:hAnsi="Arial" w:cs="Arial"/>
+          <w:b/>
+          <w:bCs/>
+          <w:sz w:val="24"/>
+          <w:szCs w:val="24"/>
+        </w:rPr>
+        <w:t>:</w:t>
+      </w:r>
+    </w:p>
+    <w:p>
+      <w:pPr>
+        <w:shd w:val="clear" w:color="auto" w:fill="1E1E1E"/>
+        <w:spacing w:after="0" w:line="285" w:lineRule="atLeast"/>
+        <w:rPr>
+          <w:rFonts w:ascii="Consolas" w:eastAsia="Times New Roman" w:hAnsi="Consolas" w:cs="Times New Roman"/>
+          <w:color w:val="D4D4D4"/>
+          <w:kern w:val="0"/>
+          <w:sz w:val="21"/>
+          <w:szCs w:val="21"/>
+          <w:lang w:eastAsia="pt-BR"/>
+          <w14:ligatures w14:val="none"/>
+        </w:rPr>
+      </w:pPr>
+      <w:proofErr w:type="spellStart"/>
+      <w:proofErr w:type="gramStart"/>
+      <w:r>
+        <w:rPr>
+          <w:rFonts w:ascii="Consolas" w:eastAsia="Times New Roman" w:hAnsi="Consolas" w:cs="Times New Roman"/>
+          <w:color w:val="9CDCFE"/>
+          <w:kern w:val="0"/>
+          <w:sz w:val="21"/>
+          <w:szCs w:val="21"/>
+          <w:lang w:eastAsia="pt-BR"/>
+          <w14:ligatures w14:val="none"/>
+        </w:rPr>
+        <w:t>linha</w:t>
+      </w:r>
+      <w:r>
+        <w:rPr>
+          <w:rFonts w:ascii="Consolas" w:eastAsia="Times New Roman" w:hAnsi="Consolas" w:cs="Times New Roman"/>
+          <w:color w:val="D4D4D4"/>
+          <w:kern w:val="0"/>
+          <w:sz w:val="21"/>
+          <w:szCs w:val="21"/>
+          <w:lang w:eastAsia="pt-BR"/>
+          <w14:ligatures w14:val="none"/>
+        </w:rPr>
+        <w:t>.</w:t>
+      </w:r>
+      <w:r>
+        <w:rPr>
+          <w:rFonts w:ascii="Consolas" w:eastAsia="Times New Roman" w:hAnsi="Consolas" w:cs="Times New Roman"/>
+          <w:color w:val="DCDCAA"/>
+          <w:kern w:val="0"/>
+          <w:sz w:val="21"/>
+          <w:szCs w:val="21"/>
+          <w:lang w:eastAsia="pt-BR"/>
+          <w14:ligatures w14:val="none"/>
+        </w:rPr>
+        <w:t>insertCell</w:t>
+      </w:r>
+      <w:proofErr w:type="spellEnd"/>
+      <w:proofErr w:type="gramEnd"/>
+      <w:r>
+        <w:rPr>
+          <w:rFonts w:ascii="Consolas" w:eastAsia="Times New Roman" w:hAnsi="Consolas" w:cs="Times New Roman"/>
+          <w:color w:val="D4D4D4"/>
+          <w:kern w:val="0"/>
+          <w:sz w:val="21"/>
+          <w:szCs w:val="21"/>
+          <w:lang w:eastAsia="pt-BR"/>
+          <w14:ligatures w14:val="none"/>
+        </w:rPr>
+        <w:t>(</w:t>
+      </w:r>
+      <w:r>
+        <w:rPr>
+          <w:rFonts w:ascii="Consolas" w:eastAsia="Times New Roman" w:hAnsi="Consolas" w:cs="Times New Roman"/>
+          <w:color w:val="B5CEA8"/>
+          <w:kern w:val="0"/>
+          <w:sz w:val="21"/>
+          <w:szCs w:val="21"/>
+          <w:lang w:eastAsia="pt-BR"/>
+          <w14:ligatures w14:val="none"/>
+        </w:rPr>
+        <w:t>0</w:t>
+      </w:r>
+      <w:r>
+        <w:rPr>
+          <w:rFonts w:ascii="Consolas" w:eastAsia="Times New Roman" w:hAnsi="Consolas" w:cs="Times New Roman"/>
+          <w:color w:val="D4D4D4"/>
+          <w:kern w:val="0"/>
+          <w:sz w:val="21"/>
+          <w:szCs w:val="21"/>
+          <w:lang w:eastAsia="pt-BR"/>
+          <w14:ligatures w14:val="none"/>
+        </w:rPr>
+        <w:t>)</w:t>
+      </w:r>
+    </w:p>
+    <w:p>
+      <w:pPr>
+        <w:shd w:val="clear" w:color="auto" w:fill="1E1E1E"/>
+        <w:spacing w:after="0" w:line="285" w:lineRule="atLeast"/>
+        <w:rPr>
+          <w:rFonts w:ascii="Consolas" w:eastAsia="Times New Roman" w:hAnsi="Consolas" w:cs="Times New Roman"/>
+          <w:color w:val="D4D4D4"/>
+          <w:kern w:val="0"/>
+          <w:sz w:val="21"/>
+          <w:szCs w:val="21"/>
+          <w:lang w:eastAsia="pt-BR"/>
+          <w14:ligatures w14:val="none"/>
+        </w:rPr>
+      </w:pPr>
+      <w:proofErr w:type="spellStart"/>
+      <w:proofErr w:type="gramStart"/>
+      <w:r>
+        <w:rPr>
+          <w:rFonts w:ascii="Consolas" w:eastAsia="Times New Roman" w:hAnsi="Consolas" w:cs="Times New Roman"/>
+          <w:color w:val="9CDCFE"/>
+          <w:kern w:val="0"/>
+          <w:sz w:val="21"/>
+          <w:szCs w:val="21"/>
+          <w:lang w:eastAsia="pt-BR"/>
+          <w14:ligatures w14:val="none"/>
+        </w:rPr>
+        <w:t>linha</w:t>
+      </w:r>
+      <w:r>
+        <w:rPr>
+          <w:rFonts w:ascii="Consolas" w:eastAsia="Times New Roman" w:hAnsi="Consolas" w:cs="Times New Roman"/>
+          <w:color w:val="D4D4D4"/>
+          <w:kern w:val="0"/>
+          <w:sz w:val="21"/>
+          <w:szCs w:val="21"/>
+          <w:lang w:eastAsia="pt-BR"/>
+          <w14:ligatures w14:val="none"/>
+        </w:rPr>
+        <w:t>.</w:t>
+      </w:r>
+      <w:r>
+        <w:rPr>
+          <w:rFonts w:ascii="Consolas" w:eastAsia="Times New Roman" w:hAnsi="Consolas" w:cs="Times New Roman"/>
+          <w:color w:val="DCDCAA"/>
+          <w:kern w:val="0"/>
+          <w:sz w:val="21"/>
+          <w:szCs w:val="21"/>
+          <w:lang w:eastAsia="pt-BR"/>
+          <w14:ligatures w14:val="none"/>
+        </w:rPr>
+        <w:t>insertCell</w:t>
+      </w:r>
+      <w:proofErr w:type="spellEnd"/>
+      <w:proofErr w:type="gramEnd"/>
+      <w:r>
+        <w:rPr>
+          <w:rFonts w:ascii="Consolas" w:eastAsia="Times New Roman" w:hAnsi="Consolas" w:cs="Times New Roman"/>
+          <w:color w:val="D4D4D4"/>
+          <w:kern w:val="0"/>
+          <w:sz w:val="21"/>
+          <w:szCs w:val="21"/>
+          <w:lang w:eastAsia="pt-BR"/>
+          <w14:ligatures w14:val="none"/>
+        </w:rPr>
+        <w:t>(</w:t>
+      </w:r>
+      <w:r>
+        <w:rPr>
+          <w:rFonts w:ascii="Consolas" w:eastAsia="Times New Roman" w:hAnsi="Consolas" w:cs="Times New Roman"/>
+          <w:color w:val="B5CEA8"/>
+          <w:kern w:val="0"/>
+          <w:sz w:val="21"/>
+          <w:szCs w:val="21"/>
+          <w:lang w:eastAsia="pt-BR"/>
+          <w14:ligatures w14:val="none"/>
+        </w:rPr>
+        <w:t>1</w:t>
+      </w:r>
+      <w:r>
+        <w:rPr>
+          <w:rFonts w:ascii="Consolas" w:eastAsia="Times New Roman" w:hAnsi="Consolas" w:cs="Times New Roman"/>
+          <w:color w:val="D4D4D4"/>
+          <w:kern w:val="0"/>
+          <w:sz w:val="21"/>
+          <w:szCs w:val="21"/>
+          <w:lang w:eastAsia="pt-BR"/>
+          <w14:ligatures w14:val="none"/>
+        </w:rPr>
+        <w:t>)</w:t>
+      </w:r>
+    </w:p>
+    <w:p>
+      <w:pPr>
+        <w:shd w:val="clear" w:color="auto" w:fill="1E1E1E"/>
+        <w:spacing w:after="0" w:line="285" w:lineRule="atLeast"/>
+        <w:rPr>
+          <w:rFonts w:ascii="Consolas" w:eastAsia="Times New Roman" w:hAnsi="Consolas" w:cs="Times New Roman"/>
+          <w:color w:val="D4D4D4"/>
+          <w:kern w:val="0"/>
+          <w:sz w:val="21"/>
+          <w:szCs w:val="21"/>
+          <w:lang w:eastAsia="pt-BR"/>
+          <w14:ligatures w14:val="none"/>
+        </w:rPr>
+      </w:pPr>
+      <w:proofErr w:type="spellStart"/>
+      <w:proofErr w:type="gramStart"/>
+      <w:r>
+        <w:rPr>
+          <w:rFonts w:ascii="Consolas" w:eastAsia="Times New Roman" w:hAnsi="Consolas" w:cs="Times New Roman"/>
+          <w:color w:val="9CDCFE"/>
+          <w:kern w:val="0"/>
+          <w:sz w:val="21"/>
+          <w:szCs w:val="21"/>
+          <w:lang w:eastAsia="pt-BR"/>
+          <w14:ligatures w14:val="none"/>
+        </w:rPr>
+        <w:t>linha</w:t>
+      </w:r>
+      <w:r>
+        <w:rPr>
+          <w:rFonts w:ascii="Consolas" w:eastAsia="Times New Roman" w:hAnsi="Consolas" w:cs="Times New Roman"/>
+          <w:color w:val="D4D4D4"/>
+          <w:kern w:val="0"/>
+          <w:sz w:val="21"/>
+          <w:szCs w:val="21"/>
+          <w:lang w:eastAsia="pt-BR"/>
+          <w14:ligatures w14:val="none"/>
+        </w:rPr>
+        <w:t>.</w:t>
+      </w:r>
+      <w:r>
+        <w:rPr>
+          <w:rFonts w:ascii="Consolas" w:eastAsia="Times New Roman" w:hAnsi="Consolas" w:cs="Times New Roman"/>
+          <w:color w:val="DCDCAA"/>
+          <w:kern w:val="0"/>
+          <w:sz w:val="21"/>
+          <w:szCs w:val="21"/>
+          <w:lang w:eastAsia="pt-BR"/>
+          <w14:ligatures w14:val="none"/>
+        </w:rPr>
+        <w:t>insertCell</w:t>
+      </w:r>
+      <w:proofErr w:type="spellEnd"/>
+      <w:proofErr w:type="gramEnd"/>
+      <w:r>
+        <w:rPr>
+          <w:rFonts w:ascii="Consolas" w:eastAsia="Times New Roman" w:hAnsi="Consolas" w:cs="Times New Roman"/>
+          <w:color w:val="D4D4D4"/>
+          <w:kern w:val="0"/>
+          <w:sz w:val="21"/>
+          <w:szCs w:val="21"/>
+          <w:lang w:eastAsia="pt-BR"/>
+          <w14:ligatures w14:val="none"/>
+        </w:rPr>
+        <w:t>(</w:t>
+      </w:r>
+      <w:r>
+        <w:rPr>
+          <w:rFonts w:ascii="Consolas" w:eastAsia="Times New Roman" w:hAnsi="Consolas" w:cs="Times New Roman"/>
+          <w:color w:val="B5CEA8"/>
+          <w:kern w:val="0"/>
+          <w:sz w:val="21"/>
+          <w:szCs w:val="21"/>
+          <w:lang w:eastAsia="pt-BR"/>
+          <w14:ligatures w14:val="none"/>
+        </w:rPr>
+        <w:t>2</w:t>
+      </w:r>
+      <w:r>
+        <w:rPr>
+          <w:rFonts w:ascii="Consolas" w:eastAsia="Times New Roman" w:hAnsi="Consolas" w:cs="Times New Roman"/>
+          <w:color w:val="D4D4D4"/>
+          <w:kern w:val="0"/>
+          <w:sz w:val="21"/>
+          <w:szCs w:val="21"/>
+          <w:lang w:eastAsia="pt-BR"/>
+          <w14:ligatures w14:val="none"/>
+        </w:rPr>
+        <w:t>)</w:t>
+      </w:r>
+    </w:p>
+    <w:p>
+      <w:pPr>
+        <w:shd w:val="clear" w:color="auto" w:fill="1E1E1E"/>
+        <w:spacing w:after="0" w:line="285" w:lineRule="atLeast"/>
+        <w:rPr>
+          <w:rFonts w:ascii="Consolas" w:eastAsia="Times New Roman" w:hAnsi="Consolas" w:cs="Times New Roman"/>
+          <w:color w:val="D4D4D4"/>
+          <w:kern w:val="0"/>
+          <w:sz w:val="21"/>
+          <w:szCs w:val="21"/>
+          <w:lang w:eastAsia="pt-BR"/>
+          <w14:ligatures w14:val="none"/>
+        </w:rPr>
+      </w:pPr>
+      <w:proofErr w:type="spellStart"/>
+      <w:proofErr w:type="gramStart"/>
+      <w:r>
+        <w:rPr>
+          <w:rFonts w:ascii="Consolas" w:eastAsia="Times New Roman" w:hAnsi="Consolas" w:cs="Times New Roman"/>
+          <w:color w:val="9CDCFE"/>
+          <w:kern w:val="0"/>
+          <w:sz w:val="21"/>
+          <w:szCs w:val="21"/>
+          <w:lang w:eastAsia="pt-BR"/>
+          <w14:ligatures w14:val="none"/>
+        </w:rPr>
+        <w:t>linha</w:t>
+      </w:r>
+      <w:r>
+        <w:rPr>
+          <w:rFonts w:ascii="Consolas" w:eastAsia="Times New Roman" w:hAnsi="Consolas" w:cs="Times New Roman"/>
+          <w:color w:val="D4D4D4"/>
+          <w:kern w:val="0"/>
+          <w:sz w:val="21"/>
+          <w:szCs w:val="21"/>
+          <w:lang w:eastAsia="pt-BR"/>
+          <w14:ligatures w14:val="none"/>
+        </w:rPr>
+        <w:t>.</w:t>
+      </w:r>
+      <w:r>
+        <w:rPr>
+          <w:rFonts w:ascii="Consolas" w:eastAsia="Times New Roman" w:hAnsi="Consolas" w:cs="Times New Roman"/>
+          <w:color w:val="DCDCAA"/>
+          <w:kern w:val="0"/>
+          <w:sz w:val="21"/>
+          <w:szCs w:val="21"/>
+          <w:lang w:eastAsia="pt-BR"/>
+          <w14:ligatures w14:val="none"/>
+        </w:rPr>
+        <w:t>insertCell</w:t>
+      </w:r>
+      <w:proofErr w:type="spellEnd"/>
+      <w:proofErr w:type="gramEnd"/>
+      <w:r>
+        <w:rPr>
+          <w:rFonts w:ascii="Consolas" w:eastAsia="Times New Roman" w:hAnsi="Consolas" w:cs="Times New Roman"/>
+          <w:color w:val="D4D4D4"/>
+          <w:kern w:val="0"/>
+          <w:sz w:val="21"/>
+          <w:szCs w:val="21"/>
+          <w:lang w:eastAsia="pt-BR"/>
+          <w14:ligatures w14:val="none"/>
+        </w:rPr>
+        <w:t>(</w:t>
+      </w:r>
+      <w:r>
+        <w:rPr>
+          <w:rFonts w:ascii="Consolas" w:eastAsia="Times New Roman" w:hAnsi="Consolas" w:cs="Times New Roman"/>
+          <w:color w:val="B5CEA8"/>
+          <w:kern w:val="0"/>
+          <w:sz w:val="21"/>
+          <w:szCs w:val="21"/>
+          <w:lang w:eastAsia="pt-BR"/>
+          <w14:ligatures w14:val="none"/>
+        </w:rPr>
+        <w:t>3</w:t>
+      </w:r>
+      <w:r>
+        <w:rPr>
+          <w:rFonts w:ascii="Consolas" w:eastAsia="Times New Roman" w:hAnsi="Consolas" w:cs="Times New Roman"/>
+          <w:color w:val="D4D4D4"/>
+          <w:kern w:val="0"/>
+          <w:sz w:val="21"/>
+          <w:szCs w:val="21"/>
+          <w:lang w:eastAsia="pt-BR"/>
+          <w14:ligatures w14:val="none"/>
+        </w:rPr>
+        <w:t>)</w:t>
+      </w:r>
+    </w:p>
+    <w:p>
+      <w:pPr>
+        <w:jc w:val="both"/>
+        <w:rPr>
+          <w:rFonts w:ascii="Arial" w:hAnsi="Arial" w:cs="Arial"/>
+          <w:b/>
+          <w:bCs/>
+          <w:sz w:val="24"/>
+          <w:szCs w:val="24"/>
+        </w:rPr>
+      </w:pPr>
+    </w:p>
+    <w:p>
+      <w:pPr>
+        <w:jc w:val="both"/>
+        <w:rPr>
+          <w:rFonts w:ascii="Arial" w:hAnsi="Arial" w:cs="Arial"/>
+          <w:b/>
+          <w:bCs/>
+          <w:sz w:val="24"/>
+          <w:szCs w:val="24"/>
+        </w:rPr>
+      </w:pPr>
+      <w:r>
+        <w:rPr>
+          <w:rFonts w:ascii="Arial" w:hAnsi="Arial" w:cs="Arial"/>
+          <w:b/>
+          <w:bCs/>
+          <w:sz w:val="24"/>
+          <w:szCs w:val="24"/>
+        </w:rPr>
+        <w:t>Adicionando formato de data na coluna da tabela:</w:t>
+      </w:r>
+    </w:p>
+    <w:p>
+      <w:pPr>
+        <w:shd w:val="clear" w:color="auto" w:fill="1E1E1E"/>
+        <w:spacing w:after="0" w:line="285" w:lineRule="atLeast"/>
+        <w:rPr>
+          <w:rFonts w:ascii="Consolas" w:eastAsia="Times New Roman" w:hAnsi="Consolas" w:cs="Times New Roman"/>
+          <w:color w:val="D4D4D4"/>
+          <w:kern w:val="0"/>
+          <w:sz w:val="21"/>
+          <w:szCs w:val="21"/>
+          <w:lang w:eastAsia="pt-BR"/>
+          <w14:ligatures w14:val="none"/>
+        </w:rPr>
+      </w:pPr>
+      <w:proofErr w:type="spellStart"/>
+      <w:proofErr w:type="gramStart"/>
+      <w:r>
+        <w:rPr>
+          <w:rFonts w:ascii="Consolas" w:eastAsia="Times New Roman" w:hAnsi="Consolas" w:cs="Times New Roman"/>
+          <w:color w:val="9CDCFE"/>
+          <w:kern w:val="0"/>
+          <w:sz w:val="21"/>
+          <w:szCs w:val="21"/>
+          <w:lang w:eastAsia="pt-BR"/>
+          <w14:ligatures w14:val="none"/>
+        </w:rPr>
+        <w:t>linha</w:t>
+      </w:r>
+      <w:r>
+        <w:rPr>
+          <w:rFonts w:ascii="Consolas" w:eastAsia="Times New Roman" w:hAnsi="Consolas" w:cs="Times New Roman"/>
+          <w:color w:val="D4D4D4"/>
+          <w:kern w:val="0"/>
+          <w:sz w:val="21"/>
+          <w:szCs w:val="21"/>
+          <w:lang w:eastAsia="pt-BR"/>
+          <w14:ligatures w14:val="none"/>
+        </w:rPr>
+        <w:t>.</w:t>
+      </w:r>
+      <w:r>
+        <w:rPr>
+          <w:rFonts w:ascii="Consolas" w:eastAsia="Times New Roman" w:hAnsi="Consolas" w:cs="Times New Roman"/>
+          <w:color w:val="DCDCAA"/>
+          <w:kern w:val="0"/>
+          <w:sz w:val="21"/>
+          <w:szCs w:val="21"/>
+          <w:lang w:eastAsia="pt-BR"/>
+          <w14:ligatures w14:val="none"/>
+        </w:rPr>
+        <w:t>insertCell</w:t>
+      </w:r>
+      <w:proofErr w:type="spellEnd"/>
+      <w:proofErr w:type="gramEnd"/>
+      <w:r>
+        <w:rPr>
+          <w:rFonts w:ascii="Consolas" w:eastAsia="Times New Roman" w:hAnsi="Consolas" w:cs="Times New Roman"/>
+          <w:color w:val="D4D4D4"/>
+          <w:kern w:val="0"/>
+          <w:sz w:val="21"/>
+          <w:szCs w:val="21"/>
+          <w:lang w:eastAsia="pt-BR"/>
+          <w14:ligatures w14:val="none"/>
+        </w:rPr>
+        <w:t>(</w:t>
+      </w:r>
+      <w:r>
+        <w:rPr>
+          <w:rFonts w:ascii="Consolas" w:eastAsia="Times New Roman" w:hAnsi="Consolas" w:cs="Times New Roman"/>
+          <w:color w:val="B5CEA8"/>
+          <w:kern w:val="0"/>
+          <w:sz w:val="21"/>
+          <w:szCs w:val="21"/>
+          <w:lang w:eastAsia="pt-BR"/>
+          <w14:ligatures w14:val="none"/>
+        </w:rPr>
+        <w:t>0</w:t>
+      </w:r>
+      <w:r>
+        <w:rPr>
+          <w:rFonts w:ascii="Consolas" w:eastAsia="Times New Roman" w:hAnsi="Consolas" w:cs="Times New Roman"/>
+          <w:color w:val="D4D4D4"/>
+          <w:kern w:val="0"/>
+          <w:sz w:val="21"/>
+          <w:szCs w:val="21"/>
+          <w:lang w:eastAsia="pt-BR"/>
+          <w14:ligatures w14:val="none"/>
+        </w:rPr>
+        <w:t>).</w:t>
+      </w:r>
+      <w:proofErr w:type="spellStart"/>
+      <w:r>
+        <w:rPr>
+          <w:rFonts w:ascii="Consolas" w:eastAsia="Times New Roman" w:hAnsi="Consolas" w:cs="Times New Roman"/>
+          <w:color w:val="9CDCFE"/>
+          <w:kern w:val="0"/>
+          <w:sz w:val="21"/>
+          <w:szCs w:val="21"/>
+          <w:lang w:eastAsia="pt-BR"/>
+          <w14:ligatures w14:val="none"/>
+        </w:rPr>
+        <w:t>innerHTML</w:t>
+      </w:r>
+      <w:proofErr w:type="spellEnd"/>
+      <w:r>
+        <w:rPr>
+          <w:rFonts w:ascii="Consolas" w:eastAsia="Times New Roman" w:hAnsi="Consolas" w:cs="Times New Roman"/>
+          <w:color w:val="D4D4D4"/>
+          <w:kern w:val="0"/>
+          <w:sz w:val="21"/>
+          <w:szCs w:val="21"/>
+          <w:lang w:eastAsia="pt-BR"/>
+          <w14:ligatures w14:val="none"/>
+        </w:rPr>
+        <w:t xml:space="preserve"> = </w:t>
+      </w:r>
+      <w:r>
+        <w:rPr>
+          <w:rFonts w:ascii="Consolas" w:eastAsia="Times New Roman" w:hAnsi="Consolas" w:cs="Times New Roman"/>
+          <w:color w:val="CE9178"/>
+          <w:kern w:val="0"/>
+          <w:sz w:val="21"/>
+          <w:szCs w:val="21"/>
+          <w:lang w:eastAsia="pt-BR"/>
+          <w14:ligatures w14:val="none"/>
+        </w:rPr>
+        <w:t>`</w:t>
+      </w:r>
+      <w:r>
+        <w:rPr>
+          <w:rFonts w:ascii="Consolas" w:eastAsia="Times New Roman" w:hAnsi="Consolas" w:cs="Times New Roman"/>
+          <w:color w:val="569CD6"/>
+          <w:kern w:val="0"/>
+          <w:sz w:val="21"/>
+          <w:szCs w:val="21"/>
+          <w:lang w:eastAsia="pt-BR"/>
+          <w14:ligatures w14:val="none"/>
+        </w:rPr>
+        <w:t>${</w:t>
+      </w:r>
+      <w:proofErr w:type="spellStart"/>
+      <w:r>
+        <w:rPr>
+          <w:rFonts w:ascii="Consolas" w:eastAsia="Times New Roman" w:hAnsi="Consolas" w:cs="Times New Roman"/>
+          <w:color w:val="9CDCFE"/>
+          <w:kern w:val="0"/>
+          <w:sz w:val="21"/>
+          <w:szCs w:val="21"/>
+          <w:lang w:eastAsia="pt-BR"/>
+          <w14:ligatures w14:val="none"/>
+        </w:rPr>
+        <w:t>d</w:t>
+      </w:r>
+      <w:r>
+        <w:rPr>
+          <w:rFonts w:ascii="Consolas" w:eastAsia="Times New Roman" w:hAnsi="Consolas" w:cs="Times New Roman"/>
+          <w:color w:val="D4D4D4"/>
+          <w:kern w:val="0"/>
+          <w:sz w:val="21"/>
+          <w:szCs w:val="21"/>
+          <w:lang w:eastAsia="pt-BR"/>
+          <w14:ligatures w14:val="none"/>
+        </w:rPr>
+        <w:t>.</w:t>
+      </w:r>
+      <w:r>
+        <w:rPr>
+          <w:rFonts w:ascii="Consolas" w:eastAsia="Times New Roman" w:hAnsi="Consolas" w:cs="Times New Roman"/>
+          <w:color w:val="9CDCFE"/>
+          <w:kern w:val="0"/>
+          <w:sz w:val="21"/>
+          <w:szCs w:val="21"/>
+          <w:lang w:eastAsia="pt-BR"/>
+          <w14:ligatures w14:val="none"/>
+        </w:rPr>
+        <w:t>dia</w:t>
+      </w:r>
+      <w:proofErr w:type="spellEnd"/>
+      <w:r>
+        <w:rPr>
+          <w:rFonts w:ascii="Consolas" w:eastAsia="Times New Roman" w:hAnsi="Consolas" w:cs="Times New Roman"/>
+          <w:color w:val="569CD6"/>
+          <w:kern w:val="0"/>
+          <w:sz w:val="21"/>
+          <w:szCs w:val="21"/>
+          <w:lang w:eastAsia="pt-BR"/>
+          <w14:ligatures w14:val="none"/>
+        </w:rPr>
+        <w:t>}</w:t>
+      </w:r>
+      <w:r>
+        <w:rPr>
+          <w:rFonts w:ascii="Consolas" w:eastAsia="Times New Roman" w:hAnsi="Consolas" w:cs="Times New Roman"/>
+          <w:color w:val="CE9178"/>
+          <w:kern w:val="0"/>
+          <w:sz w:val="21"/>
+          <w:szCs w:val="21"/>
+          <w:lang w:eastAsia="pt-BR"/>
+          <w14:ligatures w14:val="none"/>
+        </w:rPr>
+        <w:t>/</w:t>
+      </w:r>
+      <w:r>
+        <w:rPr>
+          <w:rFonts w:ascii="Consolas" w:eastAsia="Times New Roman" w:hAnsi="Consolas" w:cs="Times New Roman"/>
+          <w:color w:val="569CD6"/>
+          <w:kern w:val="0"/>
+          <w:sz w:val="21"/>
+          <w:szCs w:val="21"/>
+          <w:lang w:eastAsia="pt-BR"/>
+          <w14:ligatures w14:val="none"/>
+        </w:rPr>
+        <w:t>${</w:t>
+      </w:r>
+      <w:proofErr w:type="spellStart"/>
+      <w:r>
+        <w:rPr>
+          <w:rFonts w:ascii="Consolas" w:eastAsia="Times New Roman" w:hAnsi="Consolas" w:cs="Times New Roman"/>
+          <w:color w:val="9CDCFE"/>
+          <w:kern w:val="0"/>
+          <w:sz w:val="21"/>
+          <w:szCs w:val="21"/>
+          <w:lang w:eastAsia="pt-BR"/>
+          <w14:ligatures w14:val="none"/>
+        </w:rPr>
+        <w:t>d</w:t>
+      </w:r>
+      <w:r>
+        <w:rPr>
+          <w:rFonts w:ascii="Consolas" w:eastAsia="Times New Roman" w:hAnsi="Consolas" w:cs="Times New Roman"/>
+          <w:color w:val="D4D4D4"/>
+          <w:kern w:val="0"/>
+          <w:sz w:val="21"/>
+          <w:szCs w:val="21"/>
+          <w:lang w:eastAsia="pt-BR"/>
+          <w14:ligatures w14:val="none"/>
+        </w:rPr>
+        <w:t>.</w:t>
+      </w:r>
+      <w:r>
+        <w:rPr>
+          <w:rFonts w:ascii="Consolas" w:eastAsia="Times New Roman" w:hAnsi="Consolas" w:cs="Times New Roman"/>
+          <w:color w:val="9CDCFE"/>
+          <w:kern w:val="0"/>
+          <w:sz w:val="21"/>
+          <w:szCs w:val="21"/>
+          <w:lang w:eastAsia="pt-BR"/>
+          <w14:ligatures w14:val="none"/>
+        </w:rPr>
+        <w:t>mes</w:t>
+      </w:r>
+      <w:proofErr w:type="spellEnd"/>
+      <w:r>
+        <w:rPr>
+          <w:rFonts w:ascii="Consolas" w:eastAsia="Times New Roman" w:hAnsi="Consolas" w:cs="Times New Roman"/>
+          <w:color w:val="569CD6"/>
+          <w:kern w:val="0"/>
+          <w:sz w:val="21"/>
+          <w:szCs w:val="21"/>
+          <w:lang w:eastAsia="pt-BR"/>
+          <w14:ligatures w14:val="none"/>
+        </w:rPr>
+        <w:t>}</w:t>
+      </w:r>
+      <w:r>
+        <w:rPr>
+          <w:rFonts w:ascii="Consolas" w:eastAsia="Times New Roman" w:hAnsi="Consolas" w:cs="Times New Roman"/>
+          <w:color w:val="CE9178"/>
+          <w:kern w:val="0"/>
+          <w:sz w:val="21"/>
+          <w:szCs w:val="21"/>
+          <w:lang w:eastAsia="pt-BR"/>
+          <w14:ligatures w14:val="none"/>
+        </w:rPr>
+        <w:t>/</w:t>
+      </w:r>
+      <w:r>
+        <w:rPr>
+          <w:rFonts w:ascii="Consolas" w:eastAsia="Times New Roman" w:hAnsi="Consolas" w:cs="Times New Roman"/>
+          <w:color w:val="569CD6"/>
+          <w:kern w:val="0"/>
+          <w:sz w:val="21"/>
+          <w:szCs w:val="21"/>
+          <w:lang w:eastAsia="pt-BR"/>
+          <w14:ligatures w14:val="none"/>
+        </w:rPr>
+        <w:t>${</w:t>
+      </w:r>
+      <w:proofErr w:type="spellStart"/>
+      <w:r>
+        <w:rPr>
+          <w:rFonts w:ascii="Consolas" w:eastAsia="Times New Roman" w:hAnsi="Consolas" w:cs="Times New Roman"/>
+          <w:color w:val="9CDCFE"/>
+          <w:kern w:val="0"/>
+          <w:sz w:val="21"/>
+          <w:szCs w:val="21"/>
+          <w:lang w:eastAsia="pt-BR"/>
+          <w14:ligatures w14:val="none"/>
+        </w:rPr>
+        <w:t>d</w:t>
+      </w:r>
+      <w:r>
+        <w:rPr>
+          <w:rFonts w:ascii="Consolas" w:eastAsia="Times New Roman" w:hAnsi="Consolas" w:cs="Times New Roman"/>
+          <w:color w:val="D4D4D4"/>
+          <w:kern w:val="0"/>
+          <w:sz w:val="21"/>
+          <w:szCs w:val="21"/>
+          <w:lang w:eastAsia="pt-BR"/>
+          <w14:ligatures w14:val="none"/>
+        </w:rPr>
+        <w:t>.</w:t>
+      </w:r>
+      <w:r>
+        <w:rPr>
+          <w:rFonts w:ascii="Consolas" w:eastAsia="Times New Roman" w:hAnsi="Consolas" w:cs="Times New Roman"/>
+          <w:color w:val="9CDCFE"/>
+          <w:kern w:val="0"/>
+          <w:sz w:val="21"/>
+          <w:szCs w:val="21"/>
+          <w:lang w:eastAsia="pt-BR"/>
+          <w14:ligatures w14:val="none"/>
+        </w:rPr>
+        <w:t>ano</w:t>
+      </w:r>
+      <w:proofErr w:type="spellEnd"/>
+      <w:r>
+        <w:rPr>
+          <w:rFonts w:ascii="Consolas" w:eastAsia="Times New Roman" w:hAnsi="Consolas" w:cs="Times New Roman"/>
+          <w:color w:val="569CD6"/>
+          <w:kern w:val="0"/>
+          <w:sz w:val="21"/>
+          <w:szCs w:val="21"/>
+          <w:lang w:eastAsia="pt-BR"/>
+          <w14:ligatures w14:val="none"/>
+        </w:rPr>
+        <w:t>}</w:t>
+      </w:r>
+      <w:r>
+        <w:rPr>
+          <w:rFonts w:ascii="Consolas" w:eastAsia="Times New Roman" w:hAnsi="Consolas" w:cs="Times New Roman"/>
+          <w:color w:val="CE9178"/>
+          <w:kern w:val="0"/>
+          <w:sz w:val="21"/>
+          <w:szCs w:val="21"/>
+          <w:lang w:eastAsia="pt-BR"/>
+          <w14:ligatures w14:val="none"/>
+        </w:rPr>
+        <w:t>`</w:t>
+      </w:r>
+    </w:p>
+    <w:p>
+      <w:pPr>
+        <w:jc w:val="both"/>
+        <w:rPr>
+          <w:rFonts w:ascii="Arial" w:hAnsi="Arial" w:cs="Arial"/>
+          <w:b/>
+          <w:bCs/>
+          <w:sz w:val="24"/>
+          <w:szCs w:val="24"/>
+        </w:rPr>
+      </w:pPr>
+    </w:p>
+    <w:p>
+      <w:pPr>
+        <w:jc w:val="both"/>
+        <w:rPr>
+          <w:rFonts w:ascii="Arial" w:hAnsi="Arial" w:cs="Arial"/>
+          <w:b/>
+          <w:bCs/>
+          <w:sz w:val="24"/>
+          <w:szCs w:val="24"/>
+        </w:rPr>
+      </w:pPr>
+      <w:r>
+        <w:rPr>
+          <w:rFonts w:ascii="Arial" w:hAnsi="Arial" w:cs="Arial"/>
+          <w:b/>
+          <w:bCs/>
+          <w:sz w:val="24"/>
+          <w:szCs w:val="24"/>
+        </w:rPr>
+        <w:t>Ajustando valores de tipos feitos dentro de</w:t>
+      </w:r>
+      <w:r>
+        <w:rPr>
+          <w:rFonts w:ascii="Arial" w:hAnsi="Arial" w:cs="Arial"/>
+          <w:b/>
+          <w:bCs/>
+          <w:i/>
+          <w:iCs/>
+          <w:sz w:val="24"/>
+          <w:szCs w:val="24"/>
+        </w:rPr>
+        <w:t xml:space="preserve"> </w:t>
+      </w:r>
+      <w:proofErr w:type="spellStart"/>
+      <w:r>
+        <w:rPr>
+          <w:rFonts w:ascii="Arial" w:hAnsi="Arial" w:cs="Arial"/>
+          <w:b/>
+          <w:bCs/>
+          <w:i/>
+          <w:iCs/>
+          <w:sz w:val="24"/>
+          <w:szCs w:val="24"/>
+        </w:rPr>
+        <w:t>select</w:t>
+      </w:r>
+      <w:proofErr w:type="spellEnd"/>
+    </w:p>
+    <w:p>
+      <w:pPr>
+        <w:shd w:val="clear" w:color="auto" w:fill="1E1E1E"/>
+        <w:spacing w:line="285" w:lineRule="atLeast"/>
+        <w:rPr>
+          <w:rFonts w:ascii="Consolas" w:eastAsia="Times New Roman" w:hAnsi="Consolas" w:cs="Times New Roman"/>
+          <w:color w:val="D4D4D4"/>
+          <w:kern w:val="0"/>
+          <w:sz w:val="21"/>
+          <w:szCs w:val="21"/>
+          <w:lang w:eastAsia="pt-BR"/>
+          <w14:ligatures w14:val="none"/>
+        </w:rPr>
+      </w:pPr>
+      <w:r>
+        <w:rPr>
+          <w:rFonts w:ascii="Arial" w:hAnsi="Arial" w:cs="Arial"/>
+          <w:b/>
+          <w:bCs/>
+          <w:sz w:val="24"/>
+          <w:szCs w:val="24"/>
+        </w:rPr>
+        <w:t xml:space="preserve"> </w:t>
+      </w:r>
+      <w:r>
+        <w:rPr>
+          <w:rFonts w:ascii="Consolas" w:eastAsia="Times New Roman" w:hAnsi="Consolas" w:cs="Times New Roman"/>
+          <w:color w:val="C586C0"/>
+          <w:kern w:val="0"/>
+          <w:sz w:val="21"/>
+          <w:szCs w:val="21"/>
+          <w:lang w:eastAsia="pt-BR"/>
+          <w14:ligatures w14:val="none"/>
+        </w:rPr>
+        <w:t>switch</w:t>
+      </w:r>
+      <w:r>
+        <w:rPr>
+          <w:rFonts w:ascii="Consolas" w:eastAsia="Times New Roman" w:hAnsi="Consolas" w:cs="Times New Roman"/>
+          <w:color w:val="D4D4D4"/>
+          <w:kern w:val="0"/>
+          <w:sz w:val="21"/>
+          <w:szCs w:val="21"/>
+          <w:lang w:eastAsia="pt-BR"/>
+          <w14:ligatures w14:val="none"/>
+        </w:rPr>
+        <w:t xml:space="preserve"> (</w:t>
+      </w:r>
+      <w:proofErr w:type="spellStart"/>
+      <w:proofErr w:type="gramStart"/>
+      <w:r>
+        <w:rPr>
+          <w:rFonts w:ascii="Consolas" w:eastAsia="Times New Roman" w:hAnsi="Consolas" w:cs="Times New Roman"/>
+          <w:color w:val="9CDCFE"/>
+          <w:kern w:val="0"/>
+          <w:sz w:val="21"/>
+          <w:szCs w:val="21"/>
+          <w:lang w:eastAsia="pt-BR"/>
+          <w14:ligatures w14:val="none"/>
+        </w:rPr>
+        <w:t>d</w:t>
+      </w:r>
+      <w:r>
+        <w:rPr>
+          <w:rFonts w:ascii="Consolas" w:eastAsia="Times New Roman" w:hAnsi="Consolas" w:cs="Times New Roman"/>
+          <w:color w:val="D4D4D4"/>
+          <w:kern w:val="0"/>
+          <w:sz w:val="21"/>
+          <w:szCs w:val="21"/>
+          <w:lang w:eastAsia="pt-BR"/>
+          <w14:ligatures w14:val="none"/>
+        </w:rPr>
+        <w:t>.</w:t>
+      </w:r>
+      <w:r>
+        <w:rPr>
+          <w:rFonts w:ascii="Consolas" w:eastAsia="Times New Roman" w:hAnsi="Consolas" w:cs="Times New Roman"/>
+          <w:color w:val="9CDCFE"/>
+          <w:kern w:val="0"/>
+          <w:sz w:val="21"/>
+          <w:szCs w:val="21"/>
+          <w:lang w:eastAsia="pt-BR"/>
+          <w14:ligatures w14:val="none"/>
+        </w:rPr>
+        <w:t>tipo</w:t>
+      </w:r>
+      <w:proofErr w:type="spellEnd"/>
+      <w:proofErr w:type="gramEnd"/>
+      <w:r>
+        <w:rPr>
+          <w:rFonts w:ascii="Consolas" w:eastAsia="Times New Roman" w:hAnsi="Consolas" w:cs="Times New Roman"/>
+          <w:color w:val="D4D4D4"/>
+          <w:kern w:val="0"/>
+          <w:sz w:val="21"/>
+          <w:szCs w:val="21"/>
+          <w:lang w:eastAsia="pt-BR"/>
+          <w14:ligatures w14:val="none"/>
+        </w:rPr>
+        <w:t>) {</w:t>
+      </w:r>
+    </w:p>
+    <w:p>
+      <w:pPr>
+        <w:shd w:val="clear" w:color="auto" w:fill="1E1E1E"/>
+        <w:spacing w:after="0" w:line="285" w:lineRule="atLeast"/>
+        <w:rPr>
+          <w:rFonts w:ascii="Consolas" w:eastAsia="Times New Roman" w:hAnsi="Consolas" w:cs="Times New Roman"/>
+          <w:color w:val="D4D4D4"/>
+          <w:kern w:val="0"/>
+          <w:sz w:val="21"/>
+          <w:szCs w:val="21"/>
+          <w:lang w:eastAsia="pt-BR"/>
+          <w14:ligatures w14:val="none"/>
+        </w:rPr>
+      </w:pPr>
+      <w:r>
+        <w:rPr>
+          <w:rFonts w:ascii="Consolas" w:eastAsia="Times New Roman" w:hAnsi="Consolas" w:cs="Times New Roman"/>
+          <w:color w:val="D4D4D4"/>
+          <w:kern w:val="0"/>
+          <w:sz w:val="21"/>
+          <w:szCs w:val="21"/>
+          <w:lang w:eastAsia="pt-BR"/>
+          <w14:ligatures w14:val="none"/>
+        </w:rPr>
+        <w:t xml:space="preserve">            </w:t>
+      </w:r>
+      <w:r>
+        <w:rPr>
+          <w:rFonts w:ascii="Consolas" w:eastAsia="Times New Roman" w:hAnsi="Consolas" w:cs="Times New Roman"/>
+          <w:color w:val="C586C0"/>
+          <w:kern w:val="0"/>
+          <w:sz w:val="21"/>
+          <w:szCs w:val="21"/>
+          <w:lang w:eastAsia="pt-BR"/>
+          <w14:ligatures w14:val="none"/>
+        </w:rPr>
+        <w:t>case</w:t>
+      </w:r>
+      <w:r>
+        <w:rPr>
+          <w:rFonts w:ascii="Consolas" w:eastAsia="Times New Roman" w:hAnsi="Consolas" w:cs="Times New Roman"/>
+          <w:color w:val="D4D4D4"/>
+          <w:kern w:val="0"/>
+          <w:sz w:val="21"/>
+          <w:szCs w:val="21"/>
+          <w:lang w:eastAsia="pt-BR"/>
+          <w14:ligatures w14:val="none"/>
+        </w:rPr>
+        <w:t xml:space="preserve"> </w:t>
+      </w:r>
+      <w:r>
+        <w:rPr>
+          <w:rFonts w:ascii="Consolas" w:eastAsia="Times New Roman" w:hAnsi="Consolas" w:cs="Times New Roman"/>
+          <w:color w:val="CE9178"/>
+          <w:kern w:val="0"/>
+          <w:sz w:val="21"/>
+          <w:szCs w:val="21"/>
+          <w:lang w:eastAsia="pt-BR"/>
+          <w14:ligatures w14:val="none"/>
+        </w:rPr>
+        <w:t>'1'</w:t>
+      </w:r>
+      <w:r>
+        <w:rPr>
+          <w:rFonts w:ascii="Consolas" w:eastAsia="Times New Roman" w:hAnsi="Consolas" w:cs="Times New Roman"/>
+          <w:color w:val="D4D4D4"/>
+          <w:kern w:val="0"/>
+          <w:sz w:val="21"/>
+          <w:szCs w:val="21"/>
+          <w:lang w:eastAsia="pt-BR"/>
+          <w14:ligatures w14:val="none"/>
+        </w:rPr>
+        <w:t xml:space="preserve">: </w:t>
+      </w:r>
+      <w:proofErr w:type="spellStart"/>
+      <w:proofErr w:type="gramStart"/>
+      <w:r>
+        <w:rPr>
+          <w:rFonts w:ascii="Consolas" w:eastAsia="Times New Roman" w:hAnsi="Consolas" w:cs="Times New Roman"/>
+          <w:color w:val="9CDCFE"/>
+          <w:kern w:val="0"/>
+          <w:sz w:val="21"/>
+          <w:szCs w:val="21"/>
+          <w:lang w:eastAsia="pt-BR"/>
+          <w14:ligatures w14:val="none"/>
+        </w:rPr>
+        <w:t>d</w:t>
+      </w:r>
+      <w:r>
+        <w:rPr>
+          <w:rFonts w:ascii="Consolas" w:eastAsia="Times New Roman" w:hAnsi="Consolas" w:cs="Times New Roman"/>
+          <w:color w:val="D4D4D4"/>
+          <w:kern w:val="0"/>
+          <w:sz w:val="21"/>
+          <w:szCs w:val="21"/>
+          <w:lang w:eastAsia="pt-BR"/>
+          <w14:ligatures w14:val="none"/>
+        </w:rPr>
+        <w:t>.</w:t>
+      </w:r>
+      <w:r>
+        <w:rPr>
+          <w:rFonts w:ascii="Consolas" w:eastAsia="Times New Roman" w:hAnsi="Consolas" w:cs="Times New Roman"/>
+          <w:color w:val="9CDCFE"/>
+          <w:kern w:val="0"/>
+          <w:sz w:val="21"/>
+          <w:szCs w:val="21"/>
+          <w:lang w:eastAsia="pt-BR"/>
+          <w14:ligatures w14:val="none"/>
+        </w:rPr>
+        <w:t>tipo</w:t>
+      </w:r>
+      <w:proofErr w:type="spellEnd"/>
+      <w:proofErr w:type="gramEnd"/>
+      <w:r>
+        <w:rPr>
+          <w:rFonts w:ascii="Consolas" w:eastAsia="Times New Roman" w:hAnsi="Consolas" w:cs="Times New Roman"/>
+          <w:color w:val="D4D4D4"/>
+          <w:kern w:val="0"/>
+          <w:sz w:val="21"/>
+          <w:szCs w:val="21"/>
+          <w:lang w:eastAsia="pt-BR"/>
+          <w14:ligatures w14:val="none"/>
+        </w:rPr>
+        <w:t xml:space="preserve"> = </w:t>
+      </w:r>
+      <w:r>
+        <w:rPr>
+          <w:rFonts w:ascii="Consolas" w:eastAsia="Times New Roman" w:hAnsi="Consolas" w:cs="Times New Roman"/>
+          <w:color w:val="CE9178"/>
+          <w:kern w:val="0"/>
+          <w:sz w:val="21"/>
+          <w:szCs w:val="21"/>
+          <w:lang w:eastAsia="pt-BR"/>
+          <w14:ligatures w14:val="none"/>
+        </w:rPr>
+        <w:t>'Alimentação'</w:t>
+      </w:r>
+    </w:p>
+    <w:p>
+      <w:pPr>
+        <w:shd w:val="clear" w:color="auto" w:fill="1E1E1E"/>
+        <w:spacing w:after="0" w:line="285" w:lineRule="atLeast"/>
+        <w:rPr>
+          <w:rFonts w:ascii="Consolas" w:eastAsia="Times New Roman" w:hAnsi="Consolas" w:cs="Times New Roman"/>
+          <w:color w:val="D4D4D4"/>
+          <w:kern w:val="0"/>
+          <w:sz w:val="21"/>
+          <w:szCs w:val="21"/>
+          <w:lang w:eastAsia="pt-BR"/>
+          <w14:ligatures w14:val="none"/>
+        </w:rPr>
+      </w:pPr>
+      <w:r>
+        <w:rPr>
+          <w:rFonts w:ascii="Consolas" w:eastAsia="Times New Roman" w:hAnsi="Consolas" w:cs="Times New Roman"/>
+          <w:color w:val="D4D4D4"/>
+          <w:kern w:val="0"/>
+          <w:sz w:val="21"/>
+          <w:szCs w:val="21"/>
+          <w:lang w:eastAsia="pt-BR"/>
+          <w14:ligatures w14:val="none"/>
+        </w:rPr>
+        <w:t xml:space="preserve">                </w:t>
+      </w:r>
+      <w:r>
+        <w:rPr>
+          <w:rFonts w:ascii="Consolas" w:eastAsia="Times New Roman" w:hAnsi="Consolas" w:cs="Times New Roman"/>
+          <w:color w:val="C586C0"/>
+          <w:kern w:val="0"/>
+          <w:sz w:val="21"/>
+          <w:szCs w:val="21"/>
+          <w:lang w:eastAsia="pt-BR"/>
+          <w14:ligatures w14:val="none"/>
+        </w:rPr>
+        <w:t>break</w:t>
+      </w:r>
+    </w:p>
+    <w:p>
+      <w:pPr>
+        <w:shd w:val="clear" w:color="auto" w:fill="1E1E1E"/>
+        <w:spacing w:after="0" w:line="285" w:lineRule="atLeast"/>
+        <w:rPr>
+          <w:rFonts w:ascii="Consolas" w:eastAsia="Times New Roman" w:hAnsi="Consolas" w:cs="Times New Roman"/>
+          <w:color w:val="D4D4D4"/>
+          <w:kern w:val="0"/>
+          <w:sz w:val="21"/>
+          <w:szCs w:val="21"/>
+          <w:lang w:eastAsia="pt-BR"/>
+          <w14:ligatures w14:val="none"/>
+        </w:rPr>
+      </w:pPr>
+      <w:r>
+        <w:rPr>
+          <w:rFonts w:ascii="Consolas" w:eastAsia="Times New Roman" w:hAnsi="Consolas" w:cs="Times New Roman"/>
+          <w:color w:val="D4D4D4"/>
+          <w:kern w:val="0"/>
+          <w:sz w:val="21"/>
+          <w:szCs w:val="21"/>
+          <w:lang w:eastAsia="pt-BR"/>
+          <w14:ligatures w14:val="none"/>
+        </w:rPr>
+        <w:t xml:space="preserve">            </w:t>
+      </w:r>
+      <w:r>
+        <w:rPr>
+          <w:rFonts w:ascii="Consolas" w:eastAsia="Times New Roman" w:hAnsi="Consolas" w:cs="Times New Roman"/>
+          <w:color w:val="C586C0"/>
+          <w:kern w:val="0"/>
+          <w:sz w:val="21"/>
+          <w:szCs w:val="21"/>
+          <w:lang w:eastAsia="pt-BR"/>
+          <w14:ligatures w14:val="none"/>
+        </w:rPr>
+        <w:t>case</w:t>
+      </w:r>
+      <w:r>
+        <w:rPr>
+          <w:rFonts w:ascii="Consolas" w:eastAsia="Times New Roman" w:hAnsi="Consolas" w:cs="Times New Roman"/>
+          <w:color w:val="D4D4D4"/>
+          <w:kern w:val="0"/>
+          <w:sz w:val="21"/>
+          <w:szCs w:val="21"/>
+          <w:lang w:eastAsia="pt-BR"/>
+          <w14:ligatures w14:val="none"/>
+        </w:rPr>
+        <w:t xml:space="preserve"> </w:t>
+      </w:r>
+      <w:r>
+        <w:rPr>
+          <w:rFonts w:ascii="Consolas" w:eastAsia="Times New Roman" w:hAnsi="Consolas" w:cs="Times New Roman"/>
+          <w:color w:val="CE9178"/>
+          <w:kern w:val="0"/>
+          <w:sz w:val="21"/>
+          <w:szCs w:val="21"/>
+          <w:lang w:eastAsia="pt-BR"/>
+          <w14:ligatures w14:val="none"/>
+        </w:rPr>
+        <w:t>'2'</w:t>
+      </w:r>
+      <w:r>
+        <w:rPr>
+          <w:rFonts w:ascii="Consolas" w:eastAsia="Times New Roman" w:hAnsi="Consolas" w:cs="Times New Roman"/>
+          <w:color w:val="D4D4D4"/>
+          <w:kern w:val="0"/>
+          <w:sz w:val="21"/>
+          <w:szCs w:val="21"/>
+          <w:lang w:eastAsia="pt-BR"/>
+          <w14:ligatures w14:val="none"/>
+        </w:rPr>
+        <w:t xml:space="preserve">: </w:t>
+      </w:r>
+      <w:proofErr w:type="spellStart"/>
+      <w:proofErr w:type="gramStart"/>
+      <w:r>
+        <w:rPr>
+          <w:rFonts w:ascii="Consolas" w:eastAsia="Times New Roman" w:hAnsi="Consolas" w:cs="Times New Roman"/>
+          <w:color w:val="9CDCFE"/>
+          <w:kern w:val="0"/>
+          <w:sz w:val="21"/>
+          <w:szCs w:val="21"/>
+          <w:lang w:eastAsia="pt-BR"/>
+          <w14:ligatures w14:val="none"/>
+        </w:rPr>
+        <w:t>d</w:t>
+      </w:r>
+      <w:r>
+        <w:rPr>
+          <w:rFonts w:ascii="Consolas" w:eastAsia="Times New Roman" w:hAnsi="Consolas" w:cs="Times New Roman"/>
+          <w:color w:val="D4D4D4"/>
+          <w:kern w:val="0"/>
+          <w:sz w:val="21"/>
+          <w:szCs w:val="21"/>
+          <w:lang w:eastAsia="pt-BR"/>
+          <w14:ligatures w14:val="none"/>
+        </w:rPr>
+        <w:t>.</w:t>
+      </w:r>
+      <w:r>
+        <w:rPr>
+          <w:rFonts w:ascii="Consolas" w:eastAsia="Times New Roman" w:hAnsi="Consolas" w:cs="Times New Roman"/>
+          <w:color w:val="9CDCFE"/>
+          <w:kern w:val="0"/>
+          <w:sz w:val="21"/>
+          <w:szCs w:val="21"/>
+          <w:lang w:eastAsia="pt-BR"/>
+          <w14:ligatures w14:val="none"/>
+        </w:rPr>
+        <w:t>tipo</w:t>
+      </w:r>
+      <w:proofErr w:type="spellEnd"/>
+      <w:proofErr w:type="gramEnd"/>
+      <w:r>
+        <w:rPr>
+          <w:rFonts w:ascii="Consolas" w:eastAsia="Times New Roman" w:hAnsi="Consolas" w:cs="Times New Roman"/>
+          <w:color w:val="D4D4D4"/>
+          <w:kern w:val="0"/>
+          <w:sz w:val="21"/>
+          <w:szCs w:val="21"/>
+          <w:lang w:eastAsia="pt-BR"/>
+          <w14:ligatures w14:val="none"/>
+        </w:rPr>
+        <w:t xml:space="preserve"> = </w:t>
+      </w:r>
+      <w:r>
+        <w:rPr>
+          <w:rFonts w:ascii="Consolas" w:eastAsia="Times New Roman" w:hAnsi="Consolas" w:cs="Times New Roman"/>
+          <w:color w:val="CE9178"/>
+          <w:kern w:val="0"/>
+          <w:sz w:val="21"/>
+          <w:szCs w:val="21"/>
+          <w:lang w:eastAsia="pt-BR"/>
+          <w14:ligatures w14:val="none"/>
+        </w:rPr>
+        <w:t>'Educação'</w:t>
+      </w:r>
+    </w:p>
+    <w:p>
+      <w:pPr>
+        <w:shd w:val="clear" w:color="auto" w:fill="1E1E1E"/>
+        <w:spacing w:after="0" w:line="285" w:lineRule="atLeast"/>
+        <w:rPr>
+          <w:rFonts w:ascii="Consolas" w:eastAsia="Times New Roman" w:hAnsi="Consolas" w:cs="Times New Roman"/>
+          <w:color w:val="D4D4D4"/>
+          <w:kern w:val="0"/>
+          <w:sz w:val="21"/>
+          <w:szCs w:val="21"/>
+          <w:lang w:eastAsia="pt-BR"/>
+          <w14:ligatures w14:val="none"/>
+        </w:rPr>
+      </w:pPr>
+      <w:r>
+        <w:rPr>
+          <w:rFonts w:ascii="Consolas" w:eastAsia="Times New Roman" w:hAnsi="Consolas" w:cs="Times New Roman"/>
+          <w:color w:val="D4D4D4"/>
+          <w:kern w:val="0"/>
+          <w:sz w:val="21"/>
+          <w:szCs w:val="21"/>
+          <w:lang w:eastAsia="pt-BR"/>
+          <w14:ligatures w14:val="none"/>
+        </w:rPr>
+        <w:t xml:space="preserve">                </w:t>
+      </w:r>
+      <w:r>
+        <w:rPr>
+          <w:rFonts w:ascii="Consolas" w:eastAsia="Times New Roman" w:hAnsi="Consolas" w:cs="Times New Roman"/>
+          <w:color w:val="C586C0"/>
+          <w:kern w:val="0"/>
+          <w:sz w:val="21"/>
+          <w:szCs w:val="21"/>
+          <w:lang w:eastAsia="pt-BR"/>
+          <w14:ligatures w14:val="none"/>
+        </w:rPr>
+        <w:t>break</w:t>
+      </w:r>
+    </w:p>
+    <w:p>
+      <w:pPr>
+        <w:shd w:val="clear" w:color="auto" w:fill="1E1E1E"/>
+        <w:spacing w:after="0" w:line="285" w:lineRule="atLeast"/>
+        <w:rPr>
+          <w:rFonts w:ascii="Consolas" w:eastAsia="Times New Roman" w:hAnsi="Consolas" w:cs="Times New Roman"/>
+          <w:color w:val="D4D4D4"/>
+          <w:kern w:val="0"/>
+          <w:sz w:val="21"/>
+          <w:szCs w:val="21"/>
+          <w:lang w:eastAsia="pt-BR"/>
+          <w14:ligatures w14:val="none"/>
+        </w:rPr>
+      </w:pPr>
+      <w:r>
+        <w:rPr>
+          <w:rFonts w:ascii="Consolas" w:eastAsia="Times New Roman" w:hAnsi="Consolas" w:cs="Times New Roman"/>
+          <w:color w:val="D4D4D4"/>
+          <w:kern w:val="0"/>
+          <w:sz w:val="21"/>
+          <w:szCs w:val="21"/>
+          <w:lang w:eastAsia="pt-BR"/>
+          <w14:ligatures w14:val="none"/>
+        </w:rPr>
+        <w:t xml:space="preserve">            </w:t>
+      </w:r>
+      <w:r>
+        <w:rPr>
+          <w:rFonts w:ascii="Consolas" w:eastAsia="Times New Roman" w:hAnsi="Consolas" w:cs="Times New Roman"/>
+          <w:color w:val="C586C0"/>
+          <w:kern w:val="0"/>
+          <w:sz w:val="21"/>
+          <w:szCs w:val="21"/>
+          <w:lang w:eastAsia="pt-BR"/>
+          <w14:ligatures w14:val="none"/>
+        </w:rPr>
+        <w:t>case</w:t>
+      </w:r>
+      <w:r>
+        <w:rPr>
+          <w:rFonts w:ascii="Consolas" w:eastAsia="Times New Roman" w:hAnsi="Consolas" w:cs="Times New Roman"/>
+          <w:color w:val="D4D4D4"/>
+          <w:kern w:val="0"/>
+          <w:sz w:val="21"/>
+          <w:szCs w:val="21"/>
+          <w:lang w:eastAsia="pt-BR"/>
+          <w14:ligatures w14:val="none"/>
+        </w:rPr>
+        <w:t xml:space="preserve"> </w:t>
+      </w:r>
+      <w:r>
+        <w:rPr>
+          <w:rFonts w:ascii="Consolas" w:eastAsia="Times New Roman" w:hAnsi="Consolas" w:cs="Times New Roman"/>
+          <w:color w:val="CE9178"/>
+          <w:kern w:val="0"/>
+          <w:sz w:val="21"/>
+          <w:szCs w:val="21"/>
+          <w:lang w:eastAsia="pt-BR"/>
+          <w14:ligatures w14:val="none"/>
+        </w:rPr>
+        <w:t>'3'</w:t>
+      </w:r>
+      <w:r>
+        <w:rPr>
+          <w:rFonts w:ascii="Consolas" w:eastAsia="Times New Roman" w:hAnsi="Consolas" w:cs="Times New Roman"/>
+          <w:color w:val="D4D4D4"/>
+          <w:kern w:val="0"/>
+          <w:sz w:val="21"/>
+          <w:szCs w:val="21"/>
+          <w:lang w:eastAsia="pt-BR"/>
+          <w14:ligatures w14:val="none"/>
+        </w:rPr>
+        <w:t xml:space="preserve">: </w:t>
+      </w:r>
+      <w:proofErr w:type="spellStart"/>
+      <w:proofErr w:type="gramStart"/>
+      <w:r>
+        <w:rPr>
+          <w:rFonts w:ascii="Consolas" w:eastAsia="Times New Roman" w:hAnsi="Consolas" w:cs="Times New Roman"/>
+          <w:color w:val="9CDCFE"/>
+          <w:kern w:val="0"/>
+          <w:sz w:val="21"/>
+          <w:szCs w:val="21"/>
+          <w:lang w:eastAsia="pt-BR"/>
+          <w14:ligatures w14:val="none"/>
+        </w:rPr>
+        <w:t>d</w:t>
+      </w:r>
+      <w:r>
+        <w:rPr>
+          <w:rFonts w:ascii="Consolas" w:eastAsia="Times New Roman" w:hAnsi="Consolas" w:cs="Times New Roman"/>
+          <w:color w:val="D4D4D4"/>
+          <w:kern w:val="0"/>
+          <w:sz w:val="21"/>
+          <w:szCs w:val="21"/>
+          <w:lang w:eastAsia="pt-BR"/>
+          <w14:ligatures w14:val="none"/>
+        </w:rPr>
+        <w:t>.</w:t>
+      </w:r>
+      <w:r>
+        <w:rPr>
+          <w:rFonts w:ascii="Consolas" w:eastAsia="Times New Roman" w:hAnsi="Consolas" w:cs="Times New Roman"/>
+          <w:color w:val="9CDCFE"/>
+          <w:kern w:val="0"/>
+          <w:sz w:val="21"/>
+          <w:szCs w:val="21"/>
+          <w:lang w:eastAsia="pt-BR"/>
+          <w14:ligatures w14:val="none"/>
+        </w:rPr>
+        <w:t>tipo</w:t>
+      </w:r>
+      <w:proofErr w:type="spellEnd"/>
+      <w:proofErr w:type="gramEnd"/>
+      <w:r>
+        <w:rPr>
+          <w:rFonts w:ascii="Consolas" w:eastAsia="Times New Roman" w:hAnsi="Consolas" w:cs="Times New Roman"/>
+          <w:color w:val="D4D4D4"/>
+          <w:kern w:val="0"/>
+          <w:sz w:val="21"/>
+          <w:szCs w:val="21"/>
+          <w:lang w:eastAsia="pt-BR"/>
+          <w14:ligatures w14:val="none"/>
+        </w:rPr>
+        <w:t xml:space="preserve"> = </w:t>
+      </w:r>
+      <w:r>
+        <w:rPr>
+          <w:rFonts w:ascii="Consolas" w:eastAsia="Times New Roman" w:hAnsi="Consolas" w:cs="Times New Roman"/>
+          <w:color w:val="CE9178"/>
+          <w:kern w:val="0"/>
+          <w:sz w:val="21"/>
+          <w:szCs w:val="21"/>
+          <w:lang w:eastAsia="pt-BR"/>
+          <w14:ligatures w14:val="none"/>
+        </w:rPr>
+        <w:t>'Lazer'</w:t>
+      </w:r>
+    </w:p>
+    <w:p>
+      <w:pPr>
+        <w:shd w:val="clear" w:color="auto" w:fill="1E1E1E"/>
+        <w:spacing w:after="0" w:line="285" w:lineRule="atLeast"/>
+        <w:rPr>
+          <w:rFonts w:ascii="Consolas" w:eastAsia="Times New Roman" w:hAnsi="Consolas" w:cs="Times New Roman"/>
+          <w:color w:val="D4D4D4"/>
+          <w:kern w:val="0"/>
+          <w:sz w:val="21"/>
+          <w:szCs w:val="21"/>
+          <w:lang w:eastAsia="pt-BR"/>
+          <w14:ligatures w14:val="none"/>
+        </w:rPr>
+      </w:pPr>
+      <w:r>
+        <w:rPr>
+          <w:rFonts w:ascii="Consolas" w:eastAsia="Times New Roman" w:hAnsi="Consolas" w:cs="Times New Roman"/>
+          <w:color w:val="D4D4D4"/>
+          <w:kern w:val="0"/>
+          <w:sz w:val="21"/>
+          <w:szCs w:val="21"/>
+          <w:lang w:eastAsia="pt-BR"/>
+          <w14:ligatures w14:val="none"/>
+        </w:rPr>
+        <w:t xml:space="preserve">                </w:t>
+      </w:r>
+      <w:r>
+        <w:rPr>
+          <w:rFonts w:ascii="Consolas" w:eastAsia="Times New Roman" w:hAnsi="Consolas" w:cs="Times New Roman"/>
+          <w:color w:val="C586C0"/>
+          <w:kern w:val="0"/>
+          <w:sz w:val="21"/>
+          <w:szCs w:val="21"/>
+          <w:lang w:eastAsia="pt-BR"/>
+          <w14:ligatures w14:val="none"/>
+        </w:rPr>
+        <w:t>break</w:t>
+      </w:r>
+    </w:p>
+    <w:p>
+      <w:pPr>
+        <w:shd w:val="clear" w:color="auto" w:fill="1E1E1E"/>
+        <w:spacing w:after="0" w:line="285" w:lineRule="atLeast"/>
+        <w:rPr>
+          <w:rFonts w:ascii="Consolas" w:eastAsia="Times New Roman" w:hAnsi="Consolas" w:cs="Times New Roman"/>
+          <w:color w:val="D4D4D4"/>
+          <w:kern w:val="0"/>
+          <w:sz w:val="21"/>
+          <w:szCs w:val="21"/>
+          <w:lang w:eastAsia="pt-BR"/>
+          <w14:ligatures w14:val="none"/>
+        </w:rPr>
+      </w:pPr>
+      <w:r>
+        <w:rPr>
+          <w:rFonts w:ascii="Consolas" w:eastAsia="Times New Roman" w:hAnsi="Consolas" w:cs="Times New Roman"/>
+          <w:color w:val="D4D4D4"/>
+          <w:kern w:val="0"/>
+          <w:sz w:val="21"/>
+          <w:szCs w:val="21"/>
+          <w:lang w:eastAsia="pt-BR"/>
+          <w14:ligatures w14:val="none"/>
+        </w:rPr>
+        <w:t xml:space="preserve">            </w:t>
+      </w:r>
+      <w:r>
+        <w:rPr>
+          <w:rFonts w:ascii="Consolas" w:eastAsia="Times New Roman" w:hAnsi="Consolas" w:cs="Times New Roman"/>
+          <w:color w:val="C586C0"/>
+          <w:kern w:val="0"/>
+          <w:sz w:val="21"/>
+          <w:szCs w:val="21"/>
+          <w:lang w:eastAsia="pt-BR"/>
+          <w14:ligatures w14:val="none"/>
+        </w:rPr>
+        <w:t>case</w:t>
+      </w:r>
+      <w:r>
+        <w:rPr>
+          <w:rFonts w:ascii="Consolas" w:eastAsia="Times New Roman" w:hAnsi="Consolas" w:cs="Times New Roman"/>
+          <w:color w:val="D4D4D4"/>
+          <w:kern w:val="0"/>
+          <w:sz w:val="21"/>
+          <w:szCs w:val="21"/>
+          <w:lang w:eastAsia="pt-BR"/>
+          <w14:ligatures w14:val="none"/>
+        </w:rPr>
+        <w:t xml:space="preserve"> </w:t>
+      </w:r>
+      <w:r>
+        <w:rPr>
+          <w:rFonts w:ascii="Consolas" w:eastAsia="Times New Roman" w:hAnsi="Consolas" w:cs="Times New Roman"/>
+          <w:color w:val="CE9178"/>
+          <w:kern w:val="0"/>
+          <w:sz w:val="21"/>
+          <w:szCs w:val="21"/>
+          <w:lang w:eastAsia="pt-BR"/>
+          <w14:ligatures w14:val="none"/>
+        </w:rPr>
+        <w:t>'4'</w:t>
+      </w:r>
+      <w:r>
+        <w:rPr>
+          <w:rFonts w:ascii="Consolas" w:eastAsia="Times New Roman" w:hAnsi="Consolas" w:cs="Times New Roman"/>
+          <w:color w:val="D4D4D4"/>
+          <w:kern w:val="0"/>
+          <w:sz w:val="21"/>
+          <w:szCs w:val="21"/>
+          <w:lang w:eastAsia="pt-BR"/>
+          <w14:ligatures w14:val="none"/>
+        </w:rPr>
+        <w:t xml:space="preserve">: </w:t>
+      </w:r>
+      <w:proofErr w:type="spellStart"/>
+      <w:proofErr w:type="gramStart"/>
+      <w:r>
+        <w:rPr>
+          <w:rFonts w:ascii="Consolas" w:eastAsia="Times New Roman" w:hAnsi="Consolas" w:cs="Times New Roman"/>
+          <w:color w:val="9CDCFE"/>
+          <w:kern w:val="0"/>
+          <w:sz w:val="21"/>
+          <w:szCs w:val="21"/>
+          <w:lang w:eastAsia="pt-BR"/>
+          <w14:ligatures w14:val="none"/>
+        </w:rPr>
+        <w:t>d</w:t>
+      </w:r>
+      <w:r>
+        <w:rPr>
+          <w:rFonts w:ascii="Consolas" w:eastAsia="Times New Roman" w:hAnsi="Consolas" w:cs="Times New Roman"/>
+          <w:color w:val="D4D4D4"/>
+          <w:kern w:val="0"/>
+          <w:sz w:val="21"/>
+          <w:szCs w:val="21"/>
+          <w:lang w:eastAsia="pt-BR"/>
+          <w14:ligatures w14:val="none"/>
+        </w:rPr>
+        <w:t>.</w:t>
+      </w:r>
+      <w:r>
+        <w:rPr>
+          <w:rFonts w:ascii="Consolas" w:eastAsia="Times New Roman" w:hAnsi="Consolas" w:cs="Times New Roman"/>
+          <w:color w:val="9CDCFE"/>
+          <w:kern w:val="0"/>
+          <w:sz w:val="21"/>
+          <w:szCs w:val="21"/>
+          <w:lang w:eastAsia="pt-BR"/>
+          <w14:ligatures w14:val="none"/>
+        </w:rPr>
+        <w:t>tipo</w:t>
+      </w:r>
+      <w:proofErr w:type="spellEnd"/>
+      <w:proofErr w:type="gramEnd"/>
+      <w:r>
+        <w:rPr>
+          <w:rFonts w:ascii="Consolas" w:eastAsia="Times New Roman" w:hAnsi="Consolas" w:cs="Times New Roman"/>
+          <w:color w:val="D4D4D4"/>
+          <w:kern w:val="0"/>
+          <w:sz w:val="21"/>
+          <w:szCs w:val="21"/>
+          <w:lang w:eastAsia="pt-BR"/>
+          <w14:ligatures w14:val="none"/>
+        </w:rPr>
+        <w:t xml:space="preserve"> = </w:t>
+      </w:r>
+      <w:r>
+        <w:rPr>
+          <w:rFonts w:ascii="Consolas" w:eastAsia="Times New Roman" w:hAnsi="Consolas" w:cs="Times New Roman"/>
+          <w:color w:val="CE9178"/>
+          <w:kern w:val="0"/>
+          <w:sz w:val="21"/>
+          <w:szCs w:val="21"/>
+          <w:lang w:eastAsia="pt-BR"/>
+          <w14:ligatures w14:val="none"/>
+        </w:rPr>
+        <w:t>'Saúde'</w:t>
+      </w:r>
+    </w:p>
+    <w:p>
+      <w:pPr>
+        <w:shd w:val="clear" w:color="auto" w:fill="1E1E1E"/>
+        <w:spacing w:after="0" w:line="285" w:lineRule="atLeast"/>
+        <w:rPr>
+          <w:rFonts w:ascii="Consolas" w:eastAsia="Times New Roman" w:hAnsi="Consolas" w:cs="Times New Roman"/>
+          <w:color w:val="D4D4D4"/>
+          <w:kern w:val="0"/>
+          <w:sz w:val="21"/>
+          <w:szCs w:val="21"/>
+          <w:lang w:eastAsia="pt-BR"/>
+          <w14:ligatures w14:val="none"/>
+        </w:rPr>
+      </w:pPr>
+      <w:r>
+        <w:rPr>
+          <w:rFonts w:ascii="Consolas" w:eastAsia="Times New Roman" w:hAnsi="Consolas" w:cs="Times New Roman"/>
+          <w:color w:val="D4D4D4"/>
+          <w:kern w:val="0"/>
+          <w:sz w:val="21"/>
+          <w:szCs w:val="21"/>
+          <w:lang w:eastAsia="pt-BR"/>
+          <w14:ligatures w14:val="none"/>
+        </w:rPr>
+        <w:t xml:space="preserve">                </w:t>
+      </w:r>
+      <w:r>
+        <w:rPr>
+          <w:rFonts w:ascii="Consolas" w:eastAsia="Times New Roman" w:hAnsi="Consolas" w:cs="Times New Roman"/>
+          <w:color w:val="C586C0"/>
+          <w:kern w:val="0"/>
+          <w:sz w:val="21"/>
+          <w:szCs w:val="21"/>
+          <w:lang w:eastAsia="pt-BR"/>
+          <w14:ligatures w14:val="none"/>
+        </w:rPr>
+        <w:t>break</w:t>
+      </w:r>
+    </w:p>
+    <w:p>
+      <w:pPr>
+        <w:shd w:val="clear" w:color="auto" w:fill="1E1E1E"/>
+        <w:spacing w:after="0" w:line="285" w:lineRule="atLeast"/>
+        <w:rPr>
+          <w:rFonts w:ascii="Consolas" w:eastAsia="Times New Roman" w:hAnsi="Consolas" w:cs="Times New Roman"/>
+          <w:color w:val="D4D4D4"/>
+          <w:kern w:val="0"/>
+          <w:sz w:val="21"/>
+          <w:szCs w:val="21"/>
+          <w:lang w:eastAsia="pt-BR"/>
+          <w14:ligatures w14:val="none"/>
+        </w:rPr>
+      </w:pPr>
+      <w:r>
+        <w:rPr>
+          <w:rFonts w:ascii="Consolas" w:eastAsia="Times New Roman" w:hAnsi="Consolas" w:cs="Times New Roman"/>
+          <w:color w:val="D4D4D4"/>
+          <w:kern w:val="0"/>
+          <w:sz w:val="21"/>
+          <w:szCs w:val="21"/>
+          <w:lang w:eastAsia="pt-BR"/>
+          <w14:ligatures w14:val="none"/>
+        </w:rPr>
+        <w:t xml:space="preserve">            </w:t>
+      </w:r>
+      <w:r>
+        <w:rPr>
+          <w:rFonts w:ascii="Consolas" w:eastAsia="Times New Roman" w:hAnsi="Consolas" w:cs="Times New Roman"/>
+          <w:color w:val="C586C0"/>
+          <w:kern w:val="0"/>
+          <w:sz w:val="21"/>
+          <w:szCs w:val="21"/>
+          <w:lang w:eastAsia="pt-BR"/>
+          <w14:ligatures w14:val="none"/>
+        </w:rPr>
+        <w:t>case</w:t>
+      </w:r>
+      <w:r>
+        <w:rPr>
+          <w:rFonts w:ascii="Consolas" w:eastAsia="Times New Roman" w:hAnsi="Consolas" w:cs="Times New Roman"/>
+          <w:color w:val="D4D4D4"/>
+          <w:kern w:val="0"/>
+          <w:sz w:val="21"/>
+          <w:szCs w:val="21"/>
+          <w:lang w:eastAsia="pt-BR"/>
+          <w14:ligatures w14:val="none"/>
+        </w:rPr>
+        <w:t xml:space="preserve"> </w:t>
+      </w:r>
+      <w:r>
+        <w:rPr>
+          <w:rFonts w:ascii="Consolas" w:eastAsia="Times New Roman" w:hAnsi="Consolas" w:cs="Times New Roman"/>
+          <w:color w:val="CE9178"/>
+          <w:kern w:val="0"/>
+          <w:sz w:val="21"/>
+          <w:szCs w:val="21"/>
+          <w:lang w:eastAsia="pt-BR"/>
+          <w14:ligatures w14:val="none"/>
+        </w:rPr>
+        <w:t>'5'</w:t>
+      </w:r>
+      <w:r>
+        <w:rPr>
+          <w:rFonts w:ascii="Consolas" w:eastAsia="Times New Roman" w:hAnsi="Consolas" w:cs="Times New Roman"/>
+          <w:color w:val="D4D4D4"/>
+          <w:kern w:val="0"/>
+          <w:sz w:val="21"/>
+          <w:szCs w:val="21"/>
+          <w:lang w:eastAsia="pt-BR"/>
+          <w14:ligatures w14:val="none"/>
+        </w:rPr>
+        <w:t xml:space="preserve">: </w:t>
+      </w:r>
+      <w:proofErr w:type="spellStart"/>
+      <w:proofErr w:type="gramStart"/>
+      <w:r>
+        <w:rPr>
+          <w:rFonts w:ascii="Consolas" w:eastAsia="Times New Roman" w:hAnsi="Consolas" w:cs="Times New Roman"/>
+          <w:color w:val="9CDCFE"/>
+          <w:kern w:val="0"/>
+          <w:sz w:val="21"/>
+          <w:szCs w:val="21"/>
+          <w:lang w:eastAsia="pt-BR"/>
+          <w14:ligatures w14:val="none"/>
+        </w:rPr>
+        <w:t>d</w:t>
+      </w:r>
+      <w:r>
+        <w:rPr>
+          <w:rFonts w:ascii="Consolas" w:eastAsia="Times New Roman" w:hAnsi="Consolas" w:cs="Times New Roman"/>
+          <w:color w:val="D4D4D4"/>
+          <w:kern w:val="0"/>
+          <w:sz w:val="21"/>
+          <w:szCs w:val="21"/>
+          <w:lang w:eastAsia="pt-BR"/>
+          <w14:ligatures w14:val="none"/>
+        </w:rPr>
+        <w:t>.</w:t>
+      </w:r>
+      <w:r>
+        <w:rPr>
+          <w:rFonts w:ascii="Consolas" w:eastAsia="Times New Roman" w:hAnsi="Consolas" w:cs="Times New Roman"/>
+          <w:color w:val="9CDCFE"/>
+          <w:kern w:val="0"/>
+          <w:sz w:val="21"/>
+          <w:szCs w:val="21"/>
+          <w:lang w:eastAsia="pt-BR"/>
+          <w14:ligatures w14:val="none"/>
+        </w:rPr>
+        <w:t>tipo</w:t>
+      </w:r>
+      <w:proofErr w:type="spellEnd"/>
+      <w:proofErr w:type="gramEnd"/>
+      <w:r>
+        <w:rPr>
+          <w:rFonts w:ascii="Consolas" w:eastAsia="Times New Roman" w:hAnsi="Consolas" w:cs="Times New Roman"/>
+          <w:color w:val="D4D4D4"/>
+          <w:kern w:val="0"/>
+          <w:sz w:val="21"/>
+          <w:szCs w:val="21"/>
+          <w:lang w:eastAsia="pt-BR"/>
+          <w14:ligatures w14:val="none"/>
+        </w:rPr>
+        <w:t xml:space="preserve"> = </w:t>
+      </w:r>
+      <w:r>
+        <w:rPr>
+          <w:rFonts w:ascii="Consolas" w:eastAsia="Times New Roman" w:hAnsi="Consolas" w:cs="Times New Roman"/>
+          <w:color w:val="CE9178"/>
+          <w:kern w:val="0"/>
+          <w:sz w:val="21"/>
+          <w:szCs w:val="21"/>
+          <w:lang w:eastAsia="pt-BR"/>
+          <w14:ligatures w14:val="none"/>
+        </w:rPr>
+        <w:t>'Transporte'</w:t>
+      </w:r>
+    </w:p>
+    <w:p>
+      <w:pPr>
+        <w:jc w:val="both"/>
+        <w:rPr>
+          <w:rFonts w:ascii="Consolas" w:eastAsia="Times New Roman" w:hAnsi="Consolas" w:cs="Times New Roman"/>
+          <w:color w:val="C586C0"/>
+          <w:kern w:val="0"/>
+          <w:sz w:val="21"/>
+          <w:szCs w:val="21"/>
+          <w:lang w:eastAsia="pt-BR"/>
+          <w14:ligatures w14:val="none"/>
+        </w:rPr>
+      </w:pPr>
+    </w:p>
+    <w:p>
+      <w:pPr>
+        <w:jc w:val="both"/>
+        <w:rPr>
+          <w:rFonts w:ascii="Arial" w:hAnsi="Arial" w:cs="Arial"/>
+          <w:b/>
+          <w:bCs/>
+          <w:sz w:val="24"/>
+          <w:szCs w:val="24"/>
+        </w:rPr>
+      </w:pPr>
+      <w:r>
+        <w:rPr>
+          <w:rFonts w:ascii="Arial" w:hAnsi="Arial" w:cs="Arial"/>
+          <w:b/>
+          <w:bCs/>
+          <w:sz w:val="24"/>
+          <w:szCs w:val="24"/>
+        </w:rPr>
+        <w:t xml:space="preserve"> </w:t>
+      </w:r>
+      <w:proofErr w:type="spellStart"/>
+      <w:r>
+        <w:rPr>
+          <w:rFonts w:ascii="Arial" w:hAnsi="Arial" w:cs="Arial"/>
+          <w:b/>
+          <w:bCs/>
+          <w:sz w:val="24"/>
+          <w:szCs w:val="24"/>
+        </w:rPr>
+        <w:t>Array</w:t>
+      </w:r>
+      <w:proofErr w:type="spellEnd"/>
+      <w:r>
+        <w:rPr>
+          <w:rFonts w:ascii="Arial" w:hAnsi="Arial" w:cs="Arial"/>
+          <w:b/>
+          <w:bCs/>
+          <w:sz w:val="24"/>
+          <w:szCs w:val="24"/>
+        </w:rPr>
+        <w:t xml:space="preserve"> Filter</w:t>
+      </w:r>
+    </w:p>
+    <w:p>
+      <w:pPr>
+        <w:jc w:val="both"/>
+        <w:rPr>
+          <w:rFonts w:ascii="Arial" w:hAnsi="Arial" w:cs="Arial"/>
+          <w:b/>
+          <w:bCs/>
+          <w:sz w:val="24"/>
+          <w:szCs w:val="24"/>
+        </w:rPr>
+      </w:pPr>
+    </w:p>
+    <w:p>
+      <w:pPr>
+        <w:jc w:val="both"/>
+        <w:rPr>
+          <w:rFonts w:ascii="Arial" w:hAnsi="Arial" w:cs="Arial"/>
+          <w:sz w:val="24"/>
+          <w:szCs w:val="24"/>
+        </w:rPr>
+      </w:pPr>
+      <w:proofErr w:type="gramStart"/>
+      <w:r>
+        <w:rPr>
+          <w:rFonts w:ascii="Arial" w:hAnsi="Arial" w:cs="Arial"/>
+          <w:b/>
+          <w:bCs/>
+          <w:sz w:val="24"/>
+          <w:szCs w:val="24"/>
+        </w:rPr>
+        <w:t>.</w:t>
+      </w:r>
+      <w:proofErr w:type="spellStart"/>
+      <w:r>
+        <w:rPr>
+          <w:rFonts w:ascii="Arial" w:hAnsi="Arial" w:cs="Arial"/>
+          <w:b/>
+          <w:bCs/>
+          <w:sz w:val="24"/>
+          <w:szCs w:val="24"/>
+        </w:rPr>
+        <w:t>filter</w:t>
+      </w:r>
+      <w:proofErr w:type="spellEnd"/>
+      <w:proofErr w:type="gramEnd"/>
+      <w:r>
+        <w:rPr>
+          <w:rFonts w:ascii="Arial" w:hAnsi="Arial" w:cs="Arial"/>
+          <w:b/>
+          <w:bCs/>
+          <w:sz w:val="24"/>
+          <w:szCs w:val="24"/>
+        </w:rPr>
+        <w:t xml:space="preserve">() </w:t>
+      </w:r>
+      <w:r>
+        <w:rPr>
+          <w:rFonts w:ascii="Arial" w:hAnsi="Arial" w:cs="Arial"/>
+          <w:sz w:val="24"/>
+          <w:szCs w:val="24"/>
+        </w:rPr>
+        <w:t>–</w:t>
+      </w:r>
+      <w:r>
+        <w:rPr>
+          <w:rFonts w:ascii="Arial" w:hAnsi="Arial" w:cs="Arial"/>
+          <w:sz w:val="24"/>
+          <w:szCs w:val="24"/>
+        </w:rPr>
+        <w:t xml:space="preserve"> </w:t>
+      </w:r>
+      <w:r>
+        <w:rPr>
+          <w:rFonts w:ascii="Arial" w:hAnsi="Arial" w:cs="Arial"/>
+          <w:sz w:val="24"/>
+          <w:szCs w:val="24"/>
+        </w:rPr>
+        <w:t xml:space="preserve">espera uma função de call-back, trabalha de forma análoga ao </w:t>
+      </w:r>
+      <w:proofErr w:type="spellStart"/>
+      <w:r>
+        <w:rPr>
+          <w:rFonts w:ascii="Arial" w:hAnsi="Arial" w:cs="Arial"/>
+          <w:sz w:val="24"/>
+          <w:szCs w:val="24"/>
+        </w:rPr>
+        <w:t>forEach</w:t>
+      </w:r>
+      <w:proofErr w:type="spellEnd"/>
+      <w:r>
+        <w:rPr>
+          <w:rFonts w:ascii="Arial" w:hAnsi="Arial" w:cs="Arial"/>
+          <w:sz w:val="24"/>
+          <w:szCs w:val="24"/>
+        </w:rPr>
+        <w:t xml:space="preserve">, ele vai percorrer cada índice do </w:t>
+      </w:r>
+      <w:proofErr w:type="spellStart"/>
+      <w:r>
+        <w:rPr>
+          <w:rFonts w:ascii="Arial" w:hAnsi="Arial" w:cs="Arial"/>
+          <w:sz w:val="24"/>
+          <w:szCs w:val="24"/>
+        </w:rPr>
+        <w:t>array</w:t>
+      </w:r>
+      <w:proofErr w:type="spellEnd"/>
+      <w:r>
+        <w:rPr>
+          <w:rFonts w:ascii="Arial" w:hAnsi="Arial" w:cs="Arial"/>
+          <w:sz w:val="24"/>
+          <w:szCs w:val="24"/>
+        </w:rPr>
+        <w:t>, recuperando o respectivo valor contido naquele índice</w:t>
+      </w:r>
+    </w:p>
+    <w:p>
+      <w:pPr>
+        <w:jc w:val="both"/>
+        <w:rPr>
+          <w:rFonts w:ascii="Arial" w:hAnsi="Arial" w:cs="Arial"/>
+          <w:sz w:val="24"/>
+          <w:szCs w:val="24"/>
+        </w:rPr>
+      </w:pPr>
+      <w:r>
+        <w:rPr>
+          <w:rFonts w:ascii="Arial" w:hAnsi="Arial" w:cs="Arial"/>
+          <w:sz w:val="24"/>
+          <w:szCs w:val="24"/>
+        </w:rPr>
+        <w:t xml:space="preserve">- </w:t>
+      </w:r>
+      <w:proofErr w:type="gramStart"/>
+      <w:r>
+        <w:rPr>
+          <w:rFonts w:ascii="Arial" w:hAnsi="Arial" w:cs="Arial"/>
+          <w:sz w:val="24"/>
+          <w:szCs w:val="24"/>
+        </w:rPr>
+        <w:t>a</w:t>
+      </w:r>
+      <w:proofErr w:type="gramEnd"/>
+      <w:r>
+        <w:rPr>
+          <w:rFonts w:ascii="Arial" w:hAnsi="Arial" w:cs="Arial"/>
+          <w:sz w:val="24"/>
+          <w:szCs w:val="24"/>
+        </w:rPr>
+        <w:t xml:space="preserve"> ordem é importante</w:t>
+      </w:r>
+    </w:p>
+    <w:p>
+      <w:pPr>
+        <w:jc w:val="both"/>
+        <w:rPr>
+          <w:rFonts w:ascii="Arial" w:hAnsi="Arial" w:cs="Arial"/>
+          <w:sz w:val="24"/>
+          <w:szCs w:val="24"/>
+        </w:rPr>
+      </w:pPr>
+      <w:r>
+        <w:rPr>
+          <w:rFonts w:ascii="Arial" w:hAnsi="Arial" w:cs="Arial"/>
+          <w:sz w:val="24"/>
+          <w:szCs w:val="24"/>
+        </w:rPr>
+        <w:t xml:space="preserve">- </w:t>
+      </w:r>
+      <w:proofErr w:type="gramStart"/>
+      <w:r>
+        <w:rPr>
+          <w:rFonts w:ascii="Arial" w:hAnsi="Arial" w:cs="Arial"/>
+          <w:sz w:val="24"/>
+          <w:szCs w:val="24"/>
+        </w:rPr>
+        <w:t>a</w:t>
+      </w:r>
+      <w:proofErr w:type="gramEnd"/>
+      <w:r>
+        <w:rPr>
+          <w:rFonts w:ascii="Arial" w:hAnsi="Arial" w:cs="Arial"/>
+          <w:sz w:val="24"/>
+          <w:szCs w:val="24"/>
+        </w:rPr>
+        <w:t xml:space="preserve"> diferença do </w:t>
+      </w:r>
+      <w:proofErr w:type="spellStart"/>
+      <w:r>
+        <w:rPr>
+          <w:rFonts w:ascii="Arial" w:hAnsi="Arial" w:cs="Arial"/>
+          <w:sz w:val="24"/>
+          <w:szCs w:val="24"/>
+        </w:rPr>
+        <w:t>filter</w:t>
+      </w:r>
+      <w:proofErr w:type="spellEnd"/>
+      <w:r>
+        <w:rPr>
+          <w:rFonts w:ascii="Arial" w:hAnsi="Arial" w:cs="Arial"/>
+          <w:sz w:val="24"/>
+          <w:szCs w:val="24"/>
+        </w:rPr>
+        <w:t xml:space="preserve"> para o </w:t>
+      </w:r>
+      <w:proofErr w:type="spellStart"/>
+      <w:r>
+        <w:rPr>
+          <w:rFonts w:ascii="Arial" w:hAnsi="Arial" w:cs="Arial"/>
+          <w:sz w:val="24"/>
+          <w:szCs w:val="24"/>
+        </w:rPr>
+        <w:t>forEach</w:t>
+      </w:r>
+      <w:proofErr w:type="spellEnd"/>
+      <w:r>
+        <w:rPr>
+          <w:rFonts w:ascii="Arial" w:hAnsi="Arial" w:cs="Arial"/>
+          <w:sz w:val="24"/>
+          <w:szCs w:val="24"/>
+        </w:rPr>
+        <w:t xml:space="preserve">, é que o </w:t>
+      </w:r>
+      <w:proofErr w:type="spellStart"/>
+      <w:r>
+        <w:rPr>
+          <w:rFonts w:ascii="Arial" w:hAnsi="Arial" w:cs="Arial"/>
+          <w:sz w:val="24"/>
+          <w:szCs w:val="24"/>
+        </w:rPr>
+        <w:t>filter</w:t>
+      </w:r>
+      <w:proofErr w:type="spellEnd"/>
+      <w:r>
+        <w:rPr>
+          <w:rFonts w:ascii="Arial" w:hAnsi="Arial" w:cs="Arial"/>
+          <w:sz w:val="24"/>
+          <w:szCs w:val="24"/>
+        </w:rPr>
+        <w:t xml:space="preserve"> tem como objetivo retornar ao término, um </w:t>
+      </w:r>
+      <w:proofErr w:type="spellStart"/>
+      <w:r>
+        <w:rPr>
+          <w:rFonts w:ascii="Arial" w:hAnsi="Arial" w:cs="Arial"/>
+          <w:sz w:val="24"/>
+          <w:szCs w:val="24"/>
+        </w:rPr>
+        <w:t>array</w:t>
+      </w:r>
+      <w:proofErr w:type="spellEnd"/>
+      <w:r>
+        <w:rPr>
+          <w:rFonts w:ascii="Arial" w:hAnsi="Arial" w:cs="Arial"/>
+          <w:sz w:val="24"/>
+          <w:szCs w:val="24"/>
+        </w:rPr>
+        <w:t xml:space="preserve"> filtrado</w:t>
+      </w:r>
+    </w:p>
+    <w:p>
+      <w:pPr>
+        <w:jc w:val="both"/>
+        <w:rPr>
+          <w:rFonts w:ascii="Arial" w:hAnsi="Arial" w:cs="Arial"/>
+          <w:sz w:val="24"/>
+          <w:szCs w:val="24"/>
+        </w:rPr>
+      </w:pPr>
+      <w:r>
+        <w:rPr>
+          <w:rFonts w:ascii="Arial" w:hAnsi="Arial" w:cs="Arial"/>
+          <w:sz w:val="24"/>
+          <w:szCs w:val="24"/>
+        </w:rPr>
+        <w:t xml:space="preserve">- </w:t>
+      </w:r>
+      <w:proofErr w:type="gramStart"/>
+      <w:r>
+        <w:rPr>
+          <w:rFonts w:ascii="Arial" w:hAnsi="Arial" w:cs="Arial"/>
+          <w:sz w:val="24"/>
+          <w:szCs w:val="24"/>
+        </w:rPr>
+        <w:t>sempre</w:t>
+      </w:r>
+      <w:proofErr w:type="gramEnd"/>
+      <w:r>
+        <w:rPr>
+          <w:rFonts w:ascii="Arial" w:hAnsi="Arial" w:cs="Arial"/>
+          <w:sz w:val="24"/>
+          <w:szCs w:val="24"/>
+        </w:rPr>
+        <w:t xml:space="preserve"> será retornado um </w:t>
+      </w:r>
+      <w:proofErr w:type="spellStart"/>
+      <w:r>
+        <w:rPr>
+          <w:rFonts w:ascii="Arial" w:hAnsi="Arial" w:cs="Arial"/>
+          <w:sz w:val="24"/>
+          <w:szCs w:val="24"/>
+        </w:rPr>
+        <w:t>array</w:t>
+      </w:r>
+      <w:proofErr w:type="spellEnd"/>
+      <w:r>
+        <w:rPr>
+          <w:rFonts w:ascii="Arial" w:hAnsi="Arial" w:cs="Arial"/>
+          <w:sz w:val="24"/>
+          <w:szCs w:val="24"/>
+        </w:rPr>
+        <w:t xml:space="preserve"> menor </w:t>
+      </w:r>
+      <w:r>
+        <w:rPr>
+          <w:rFonts w:ascii="Arial" w:hAnsi="Arial" w:cs="Arial"/>
+          <w:sz w:val="24"/>
+          <w:szCs w:val="24"/>
+        </w:rPr>
+        <w:t>ou igual, nunca uma quantidade maior</w:t>
+      </w:r>
+    </w:p>
+    <w:p>
+      <w:pPr>
+        <w:jc w:val="both"/>
+        <w:rPr>
+          <w:rFonts w:ascii="Arial" w:hAnsi="Arial" w:cs="Arial"/>
+          <w:sz w:val="24"/>
+          <w:szCs w:val="24"/>
+        </w:rPr>
+      </w:pPr>
+      <w:r>
+        <w:rPr>
+          <w:rFonts w:ascii="Arial" w:hAnsi="Arial" w:cs="Arial"/>
+          <w:sz w:val="24"/>
+          <w:szCs w:val="24"/>
+        </w:rPr>
+        <w:lastRenderedPageBreak/>
+        <w:t xml:space="preserve">- </w:t>
+      </w:r>
+      <w:r>
+        <w:rPr>
+          <w:rFonts w:ascii="Arial" w:hAnsi="Arial" w:cs="Arial"/>
+          <w:sz w:val="24"/>
+          <w:szCs w:val="24"/>
+        </w:rPr>
+        <w:t>S</w:t>
+      </w:r>
+      <w:r>
+        <w:rPr>
+          <w:rFonts w:ascii="Arial" w:hAnsi="Arial" w:cs="Arial"/>
+          <w:sz w:val="24"/>
+          <w:szCs w:val="24"/>
+        </w:rPr>
+        <w:t xml:space="preserve">e o retorno do </w:t>
+      </w:r>
+      <w:proofErr w:type="spellStart"/>
+      <w:r>
+        <w:rPr>
+          <w:rFonts w:ascii="Arial" w:hAnsi="Arial" w:cs="Arial"/>
+          <w:sz w:val="24"/>
+          <w:szCs w:val="24"/>
+        </w:rPr>
+        <w:t>filter</w:t>
+      </w:r>
+      <w:proofErr w:type="spellEnd"/>
+      <w:r>
+        <w:rPr>
+          <w:rFonts w:ascii="Arial" w:hAnsi="Arial" w:cs="Arial"/>
+          <w:sz w:val="24"/>
+          <w:szCs w:val="24"/>
+        </w:rPr>
+        <w:t xml:space="preserve"> for </w:t>
+      </w:r>
+      <w:proofErr w:type="spellStart"/>
+      <w:r>
+        <w:rPr>
+          <w:rFonts w:ascii="Arial" w:hAnsi="Arial" w:cs="Arial"/>
+          <w:sz w:val="24"/>
+          <w:szCs w:val="24"/>
+        </w:rPr>
+        <w:t>true</w:t>
+      </w:r>
+      <w:proofErr w:type="spellEnd"/>
+      <w:r>
+        <w:rPr>
+          <w:rFonts w:ascii="Arial" w:hAnsi="Arial" w:cs="Arial"/>
+          <w:sz w:val="24"/>
+          <w:szCs w:val="24"/>
+        </w:rPr>
+        <w:t xml:space="preserve">, é retornado </w:t>
+      </w:r>
+      <w:proofErr w:type="spellStart"/>
+      <w:r>
+        <w:rPr>
+          <w:rFonts w:ascii="Arial" w:hAnsi="Arial" w:cs="Arial"/>
+          <w:sz w:val="24"/>
+          <w:szCs w:val="24"/>
+        </w:rPr>
+        <w:t>array</w:t>
+      </w:r>
+      <w:proofErr w:type="spellEnd"/>
+      <w:r>
+        <w:rPr>
+          <w:rFonts w:ascii="Arial" w:hAnsi="Arial" w:cs="Arial"/>
+          <w:sz w:val="24"/>
+          <w:szCs w:val="24"/>
+        </w:rPr>
+        <w:t xml:space="preserve"> inteiro – </w:t>
+      </w:r>
+      <w:r>
+        <w:rPr>
+          <w:rFonts w:ascii="Arial" w:hAnsi="Arial" w:cs="Arial"/>
+          <w:sz w:val="24"/>
+          <w:szCs w:val="24"/>
+        </w:rPr>
+        <w:t>S</w:t>
+      </w:r>
+      <w:r>
+        <w:rPr>
+          <w:rFonts w:ascii="Arial" w:hAnsi="Arial" w:cs="Arial"/>
+          <w:sz w:val="24"/>
+          <w:szCs w:val="24"/>
+        </w:rPr>
+        <w:t>e for false, vai constar que o valor não deve ser retornado porque significa que para aquele determinado índice o valor contido não atendeu ao critério</w:t>
+      </w:r>
+      <w:r>
+        <w:rPr>
+          <w:rFonts w:ascii="Arial" w:hAnsi="Arial" w:cs="Arial"/>
+          <w:sz w:val="24"/>
+          <w:szCs w:val="24"/>
+        </w:rPr>
+        <w:t xml:space="preserve">, será retornado um </w:t>
+      </w:r>
+      <w:proofErr w:type="spellStart"/>
+      <w:r>
+        <w:rPr>
+          <w:rFonts w:ascii="Arial" w:hAnsi="Arial" w:cs="Arial"/>
+          <w:sz w:val="24"/>
+          <w:szCs w:val="24"/>
+        </w:rPr>
+        <w:t>array</w:t>
+      </w:r>
+      <w:proofErr w:type="spellEnd"/>
+      <w:r>
+        <w:rPr>
+          <w:rFonts w:ascii="Arial" w:hAnsi="Arial" w:cs="Arial"/>
+          <w:sz w:val="24"/>
+          <w:szCs w:val="24"/>
+        </w:rPr>
+        <w:t xml:space="preserve"> vazio</w:t>
+      </w:r>
+    </w:p>
+    <w:p>
+      <w:pPr>
+        <w:jc w:val="both"/>
+        <w:rPr>
+          <w:rFonts w:ascii="Arial" w:hAnsi="Arial" w:cs="Arial"/>
+          <w:sz w:val="24"/>
+          <w:szCs w:val="24"/>
+        </w:rPr>
+      </w:pPr>
+      <w:r>
+        <w:rPr>
+          <w:rFonts w:ascii="Arial" w:hAnsi="Arial" w:cs="Arial"/>
+          <w:sz w:val="24"/>
+          <w:szCs w:val="24"/>
+        </w:rPr>
+        <w:t xml:space="preserve">- Verificando determinado elemento dentro do </w:t>
+      </w:r>
+      <w:proofErr w:type="spellStart"/>
+      <w:r>
+        <w:rPr>
+          <w:rFonts w:ascii="Arial" w:hAnsi="Arial" w:cs="Arial"/>
+          <w:sz w:val="24"/>
+          <w:szCs w:val="24"/>
+        </w:rPr>
+        <w:t>array</w:t>
+      </w:r>
+      <w:proofErr w:type="spellEnd"/>
+      <w:r>
+        <w:rPr>
+          <w:rFonts w:ascii="Arial" w:hAnsi="Arial" w:cs="Arial"/>
+          <w:sz w:val="24"/>
+          <w:szCs w:val="24"/>
+        </w:rPr>
+        <w:t>:</w:t>
+      </w:r>
+    </w:p>
+    <w:p>
+      <w:pPr>
+        <w:shd w:val="clear" w:color="auto" w:fill="1E1E1E"/>
+        <w:spacing w:after="0" w:line="285" w:lineRule="atLeast"/>
+        <w:rPr>
+          <w:rFonts w:ascii="Consolas" w:eastAsia="Times New Roman" w:hAnsi="Consolas" w:cs="Times New Roman"/>
+          <w:color w:val="D4D4D4"/>
+          <w:kern w:val="0"/>
+          <w:sz w:val="21"/>
+          <w:szCs w:val="21"/>
+          <w:lang w:eastAsia="pt-BR"/>
+          <w14:ligatures w14:val="none"/>
+        </w:rPr>
+      </w:pPr>
+      <w:proofErr w:type="spellStart"/>
+      <w:proofErr w:type="gramStart"/>
+      <w:r>
+        <w:rPr>
+          <w:rFonts w:ascii="Consolas" w:eastAsia="Times New Roman" w:hAnsi="Consolas" w:cs="Times New Roman"/>
+          <w:color w:val="9CDCFE"/>
+          <w:kern w:val="0"/>
+          <w:sz w:val="21"/>
+          <w:szCs w:val="21"/>
+          <w:lang w:eastAsia="pt-BR"/>
+          <w14:ligatures w14:val="none"/>
+        </w:rPr>
+        <w:t>funcionarios</w:t>
+      </w:r>
+      <w:r>
+        <w:rPr>
+          <w:rFonts w:ascii="Consolas" w:eastAsia="Times New Roman" w:hAnsi="Consolas" w:cs="Times New Roman"/>
+          <w:color w:val="D4D4D4"/>
+          <w:kern w:val="0"/>
+          <w:sz w:val="21"/>
+          <w:szCs w:val="21"/>
+          <w:lang w:eastAsia="pt-BR"/>
+          <w14:ligatures w14:val="none"/>
+        </w:rPr>
+        <w:t>.</w:t>
+      </w:r>
+      <w:r>
+        <w:rPr>
+          <w:rFonts w:ascii="Consolas" w:eastAsia="Times New Roman" w:hAnsi="Consolas" w:cs="Times New Roman"/>
+          <w:color w:val="DCDCAA"/>
+          <w:kern w:val="0"/>
+          <w:sz w:val="21"/>
+          <w:szCs w:val="21"/>
+          <w:lang w:eastAsia="pt-BR"/>
+          <w14:ligatures w14:val="none"/>
+        </w:rPr>
+        <w:t>filter</w:t>
+      </w:r>
+      <w:proofErr w:type="spellEnd"/>
+      <w:proofErr w:type="gramEnd"/>
+      <w:r>
+        <w:rPr>
+          <w:rFonts w:ascii="Consolas" w:eastAsia="Times New Roman" w:hAnsi="Consolas" w:cs="Times New Roman"/>
+          <w:color w:val="D4D4D4"/>
+          <w:kern w:val="0"/>
+          <w:sz w:val="21"/>
+          <w:szCs w:val="21"/>
+          <w:lang w:eastAsia="pt-BR"/>
+          <w14:ligatures w14:val="none"/>
+        </w:rPr>
+        <w:t>(</w:t>
+      </w:r>
+      <w:r>
+        <w:rPr>
+          <w:rFonts w:ascii="Consolas" w:eastAsia="Times New Roman" w:hAnsi="Consolas" w:cs="Times New Roman"/>
+          <w:color w:val="9CDCFE"/>
+          <w:kern w:val="0"/>
+          <w:sz w:val="21"/>
+          <w:szCs w:val="21"/>
+          <w:lang w:eastAsia="pt-BR"/>
+          <w14:ligatures w14:val="none"/>
+        </w:rPr>
+        <w:t>f</w:t>
+      </w:r>
+      <w:r>
+        <w:rPr>
+          <w:rFonts w:ascii="Consolas" w:eastAsia="Times New Roman" w:hAnsi="Consolas" w:cs="Times New Roman"/>
+          <w:color w:val="D4D4D4"/>
+          <w:kern w:val="0"/>
+          <w:sz w:val="21"/>
+          <w:szCs w:val="21"/>
+          <w:lang w:eastAsia="pt-BR"/>
+          <w14:ligatures w14:val="none"/>
+        </w:rPr>
+        <w:t xml:space="preserve"> </w:t>
+      </w:r>
+      <w:r>
+        <w:rPr>
+          <w:rFonts w:ascii="Consolas" w:eastAsia="Times New Roman" w:hAnsi="Consolas" w:cs="Times New Roman"/>
+          <w:color w:val="569CD6"/>
+          <w:kern w:val="0"/>
+          <w:sz w:val="21"/>
+          <w:szCs w:val="21"/>
+          <w:lang w:eastAsia="pt-BR"/>
+          <w14:ligatures w14:val="none"/>
+        </w:rPr>
+        <w:t>=&gt;</w:t>
+      </w:r>
+      <w:r>
+        <w:rPr>
+          <w:rFonts w:ascii="Consolas" w:eastAsia="Times New Roman" w:hAnsi="Consolas" w:cs="Times New Roman"/>
+          <w:color w:val="D4D4D4"/>
+          <w:kern w:val="0"/>
+          <w:sz w:val="21"/>
+          <w:szCs w:val="21"/>
+          <w:lang w:eastAsia="pt-BR"/>
+          <w14:ligatures w14:val="none"/>
+        </w:rPr>
+        <w:t xml:space="preserve"> </w:t>
+      </w:r>
+      <w:proofErr w:type="spellStart"/>
+      <w:r>
+        <w:rPr>
+          <w:rFonts w:ascii="Consolas" w:eastAsia="Times New Roman" w:hAnsi="Consolas" w:cs="Times New Roman"/>
+          <w:color w:val="9CDCFE"/>
+          <w:kern w:val="0"/>
+          <w:sz w:val="21"/>
+          <w:szCs w:val="21"/>
+          <w:lang w:eastAsia="pt-BR"/>
+          <w14:ligatures w14:val="none"/>
+        </w:rPr>
+        <w:t>f</w:t>
+      </w:r>
+      <w:r>
+        <w:rPr>
+          <w:rFonts w:ascii="Consolas" w:eastAsia="Times New Roman" w:hAnsi="Consolas" w:cs="Times New Roman"/>
+          <w:color w:val="D4D4D4"/>
+          <w:kern w:val="0"/>
+          <w:sz w:val="21"/>
+          <w:szCs w:val="21"/>
+          <w:lang w:eastAsia="pt-BR"/>
+          <w14:ligatures w14:val="none"/>
+        </w:rPr>
+        <w:t>.</w:t>
+      </w:r>
+      <w:r>
+        <w:rPr>
+          <w:rFonts w:ascii="Consolas" w:eastAsia="Times New Roman" w:hAnsi="Consolas" w:cs="Times New Roman"/>
+          <w:color w:val="9CDCFE"/>
+          <w:kern w:val="0"/>
+          <w:sz w:val="21"/>
+          <w:szCs w:val="21"/>
+          <w:lang w:eastAsia="pt-BR"/>
+          <w14:ligatures w14:val="none"/>
+        </w:rPr>
+        <w:t>salario</w:t>
+      </w:r>
+      <w:proofErr w:type="spellEnd"/>
+      <w:r>
+        <w:rPr>
+          <w:rFonts w:ascii="Consolas" w:eastAsia="Times New Roman" w:hAnsi="Consolas" w:cs="Times New Roman"/>
+          <w:color w:val="D4D4D4"/>
+          <w:kern w:val="0"/>
+          <w:sz w:val="21"/>
+          <w:szCs w:val="21"/>
+          <w:lang w:eastAsia="pt-BR"/>
+          <w14:ligatures w14:val="none"/>
+        </w:rPr>
+        <w:t xml:space="preserve"> &lt; </w:t>
+      </w:r>
+      <w:r>
+        <w:rPr>
+          <w:rFonts w:ascii="Consolas" w:eastAsia="Times New Roman" w:hAnsi="Consolas" w:cs="Times New Roman"/>
+          <w:color w:val="B5CEA8"/>
+          <w:kern w:val="0"/>
+          <w:sz w:val="21"/>
+          <w:szCs w:val="21"/>
+          <w:lang w:eastAsia="pt-BR"/>
+          <w14:ligatures w14:val="none"/>
+        </w:rPr>
+        <w:t>2000</w:t>
+      </w:r>
+      <w:r>
+        <w:rPr>
+          <w:rFonts w:ascii="Consolas" w:eastAsia="Times New Roman" w:hAnsi="Consolas" w:cs="Times New Roman"/>
+          <w:color w:val="D4D4D4"/>
+          <w:kern w:val="0"/>
+          <w:sz w:val="21"/>
+          <w:szCs w:val="21"/>
+          <w:lang w:eastAsia="pt-BR"/>
+          <w14:ligatures w14:val="none"/>
+        </w:rPr>
+        <w:t>).</w:t>
+      </w:r>
+      <w:proofErr w:type="spellStart"/>
+      <w:r>
+        <w:rPr>
+          <w:rFonts w:ascii="Consolas" w:eastAsia="Times New Roman" w:hAnsi="Consolas" w:cs="Times New Roman"/>
+          <w:color w:val="DCDCAA"/>
+          <w:kern w:val="0"/>
+          <w:sz w:val="21"/>
+          <w:szCs w:val="21"/>
+          <w:lang w:eastAsia="pt-BR"/>
+          <w14:ligatures w14:val="none"/>
+        </w:rPr>
+        <w:t>filter</w:t>
+      </w:r>
+      <w:proofErr w:type="spellEnd"/>
+      <w:r>
+        <w:rPr>
+          <w:rFonts w:ascii="Consolas" w:eastAsia="Times New Roman" w:hAnsi="Consolas" w:cs="Times New Roman"/>
+          <w:color w:val="D4D4D4"/>
+          <w:kern w:val="0"/>
+          <w:sz w:val="21"/>
+          <w:szCs w:val="21"/>
+          <w:lang w:eastAsia="pt-BR"/>
+          <w14:ligatures w14:val="none"/>
+        </w:rPr>
+        <w:t>(</w:t>
+      </w:r>
+      <w:r>
+        <w:rPr>
+          <w:rFonts w:ascii="Consolas" w:eastAsia="Times New Roman" w:hAnsi="Consolas" w:cs="Times New Roman"/>
+          <w:color w:val="9CDCFE"/>
+          <w:kern w:val="0"/>
+          <w:sz w:val="21"/>
+          <w:szCs w:val="21"/>
+          <w:lang w:eastAsia="pt-BR"/>
+          <w14:ligatures w14:val="none"/>
+        </w:rPr>
+        <w:t>f</w:t>
+      </w:r>
+      <w:r>
+        <w:rPr>
+          <w:rFonts w:ascii="Consolas" w:eastAsia="Times New Roman" w:hAnsi="Consolas" w:cs="Times New Roman"/>
+          <w:color w:val="D4D4D4"/>
+          <w:kern w:val="0"/>
+          <w:sz w:val="21"/>
+          <w:szCs w:val="21"/>
+          <w:lang w:eastAsia="pt-BR"/>
+          <w14:ligatures w14:val="none"/>
+        </w:rPr>
+        <w:t xml:space="preserve"> </w:t>
+      </w:r>
+      <w:r>
+        <w:rPr>
+          <w:rFonts w:ascii="Consolas" w:eastAsia="Times New Roman" w:hAnsi="Consolas" w:cs="Times New Roman"/>
+          <w:color w:val="569CD6"/>
+          <w:kern w:val="0"/>
+          <w:sz w:val="21"/>
+          <w:szCs w:val="21"/>
+          <w:lang w:eastAsia="pt-BR"/>
+          <w14:ligatures w14:val="none"/>
+        </w:rPr>
+        <w:t>=&gt;</w:t>
+      </w:r>
+      <w:r>
+        <w:rPr>
+          <w:rFonts w:ascii="Consolas" w:eastAsia="Times New Roman" w:hAnsi="Consolas" w:cs="Times New Roman"/>
+          <w:color w:val="D4D4D4"/>
+          <w:kern w:val="0"/>
+          <w:sz w:val="21"/>
+          <w:szCs w:val="21"/>
+          <w:lang w:eastAsia="pt-BR"/>
+          <w14:ligatures w14:val="none"/>
+        </w:rPr>
+        <w:t xml:space="preserve"> </w:t>
+      </w:r>
+      <w:proofErr w:type="spellStart"/>
+      <w:r>
+        <w:rPr>
+          <w:rFonts w:ascii="Consolas" w:eastAsia="Times New Roman" w:hAnsi="Consolas" w:cs="Times New Roman"/>
+          <w:color w:val="9CDCFE"/>
+          <w:kern w:val="0"/>
+          <w:sz w:val="21"/>
+          <w:szCs w:val="21"/>
+          <w:lang w:eastAsia="pt-BR"/>
+          <w14:ligatures w14:val="none"/>
+        </w:rPr>
+        <w:t>f</w:t>
+      </w:r>
+      <w:r>
+        <w:rPr>
+          <w:rFonts w:ascii="Consolas" w:eastAsia="Times New Roman" w:hAnsi="Consolas" w:cs="Times New Roman"/>
+          <w:color w:val="D4D4D4"/>
+          <w:kern w:val="0"/>
+          <w:sz w:val="21"/>
+          <w:szCs w:val="21"/>
+          <w:lang w:eastAsia="pt-BR"/>
+          <w14:ligatures w14:val="none"/>
+        </w:rPr>
+        <w:t>.</w:t>
+      </w:r>
+      <w:r>
+        <w:rPr>
+          <w:rFonts w:ascii="Consolas" w:eastAsia="Times New Roman" w:hAnsi="Consolas" w:cs="Times New Roman"/>
+          <w:color w:val="9CDCFE"/>
+          <w:kern w:val="0"/>
+          <w:sz w:val="21"/>
+          <w:szCs w:val="21"/>
+          <w:lang w:eastAsia="pt-BR"/>
+          <w14:ligatures w14:val="none"/>
+        </w:rPr>
+        <w:t>status</w:t>
+      </w:r>
+      <w:proofErr w:type="spellEnd"/>
+      <w:r>
+        <w:rPr>
+          <w:rFonts w:ascii="Consolas" w:eastAsia="Times New Roman" w:hAnsi="Consolas" w:cs="Times New Roman"/>
+          <w:color w:val="D4D4D4"/>
+          <w:kern w:val="0"/>
+          <w:sz w:val="21"/>
+          <w:szCs w:val="21"/>
+          <w:lang w:eastAsia="pt-BR"/>
+          <w14:ligatures w14:val="none"/>
+        </w:rPr>
+        <w:t xml:space="preserve"> == </w:t>
+      </w:r>
+      <w:r>
+        <w:rPr>
+          <w:rFonts w:ascii="Consolas" w:eastAsia="Times New Roman" w:hAnsi="Consolas" w:cs="Times New Roman"/>
+          <w:color w:val="CE9178"/>
+          <w:kern w:val="0"/>
+          <w:sz w:val="21"/>
+          <w:szCs w:val="21"/>
+          <w:lang w:eastAsia="pt-BR"/>
+          <w14:ligatures w14:val="none"/>
+        </w:rPr>
+        <w:t>'ativo'</w:t>
+      </w:r>
+      <w:r>
+        <w:rPr>
+          <w:rFonts w:ascii="Consolas" w:eastAsia="Times New Roman" w:hAnsi="Consolas" w:cs="Times New Roman"/>
+          <w:color w:val="D4D4D4"/>
+          <w:kern w:val="0"/>
+          <w:sz w:val="21"/>
+          <w:szCs w:val="21"/>
+          <w:lang w:eastAsia="pt-BR"/>
+          <w14:ligatures w14:val="none"/>
+        </w:rPr>
+        <w:t>)</w:t>
+      </w:r>
+    </w:p>
+    <w:p>
+      <w:pPr>
+        <w:rPr>
+          <w:rFonts w:ascii="Consolas" w:eastAsia="Times New Roman" w:hAnsi="Consolas" w:cs="Times New Roman"/>
+          <w:sz w:val="21"/>
+          <w:szCs w:val="21"/>
+          <w:lang w:eastAsia="pt-BR"/>
+        </w:rPr>
+      </w:pPr>
+      <w:r>
+        <w:rPr>
+          <w:rFonts w:ascii="Consolas" w:eastAsia="Times New Roman" w:hAnsi="Consolas" w:cs="Times New Roman"/>
+          <w:sz w:val="21"/>
+          <w:szCs w:val="21"/>
+          <w:lang w:eastAsia="pt-BR"/>
+        </w:rPr>
+        <w:t>verificando se funcionário é ativo e se salário é menor que 2000</w:t>
+      </w:r>
     </w:p>
     <w:sectPr>
       <w:pgSz w:w="11906" w:h="16838"/>
@@ -15336,6 +18567,56 @@
     </w:sectPr>
   </w:body>
 </w:document>
+</file>
+
+<file path=word/endnotes.xml><?xml version="1.0" encoding="utf-8"?>
+<w:endnotes xmlns:wpc="http://schemas.microsoft.com/office/word/2010/wordprocessingCanvas" xmlns:cx="http://schemas.microsoft.com/office/drawing/2014/chartex" xmlns:cx1="http://schemas.microsoft.com/office/drawing/2015/9/8/chartex" xmlns:cx2="http://schemas.microsoft.com/office/drawing/2015/10/21/chartex" xmlns:cx3="http://schemas.microsoft.com/office/drawing/2016/5/9/chartex" xmlns:cx4="http://schemas.microsoft.com/office/drawing/2016/5/10/chartex" xmlns:cx5="http://schemas.microsoft.com/office/drawing/2016/5/11/chartex" xmlns:cx6="http://schemas.microsoft.com/office/drawing/2016/5/12/chartex" xmlns:cx7="http://schemas.microsoft.com/office/drawing/2016/5/13/chartex" xmlns:cx8="http://schemas.microsoft.com/office/drawing/2016/5/14/chartex" xmlns:mc="http://schemas.openxmlformats.org/markup-compatibility/2006" xmlns:aink="http://schemas.microsoft.com/office/drawing/2016/ink" xmlns:am3d="http://schemas.microsoft.com/office/drawing/2017/model3d" xmlns:o="urn:schemas-microsoft-com:office:office" xmlns:oel="http://schemas.microsoft.com/office/2019/extlst" xmlns:r="http://schemas.openxmlformats.org/officeDocument/2006/relationships" xmlns:m="http://schemas.openxmlformats.org/officeDocument/2006/math" xmlns:v="urn:schemas-microsoft-com:vml" xmlns:wp14="http://schemas.microsoft.com/office/word/2010/wordprocessingDrawing" xmlns:wp="http://schemas.openxmlformats.org/drawingml/2006/wordprocessingDrawing" xmlns:w10="urn:schemas-microsoft-com:office:word" xmlns:w="http://schemas.openxmlformats.org/wordprocessingml/2006/main" xmlns:w14="http://schemas.microsoft.com/office/word/2010/wordml" xmlns:w15="http://schemas.microsoft.com/office/word/2012/wordml" xmlns:w16cex="http://schemas.microsoft.com/office/word/2018/wordml/cex" xmlns:w16cid="http://schemas.microsoft.com/office/word/2016/wordml/cid" xmlns:w16="http://schemas.microsoft.com/office/word/2018/wordml" xmlns:w16du="http://schemas.microsoft.com/office/word/2023/wordml/word16du" xmlns:w16sdtdh="http://schemas.microsoft.com/office/word/2020/wordml/sdtdatahash" xmlns:w16se="http://schemas.microsoft.com/office/word/2015/wordml/symex" xmlns:wpg="http://schemas.microsoft.com/office/word/2010/wordprocessingGroup" xmlns:wpi="http://schemas.microsoft.com/office/word/2010/wordprocessingInk" xmlns:wne="http://schemas.microsoft.com/office/word/2006/wordml" xmlns:wps="http://schemas.microsoft.com/office/word/2010/wordprocessingShape" mc:Ignorable="w14 w15 w16se w16cid w16 w16cex w16sdtdh wp14">
+  <w:endnote w:type="separator" w:id="-1">
+    <w:p>
+      <w:pPr>
+        <w:spacing w:after="0" w:line="240" w:lineRule="auto"/>
+      </w:pPr>
+      <w:r>
+        <w:separator/>
+      </w:r>
+    </w:p>
+  </w:endnote>
+  <w:endnote w:type="continuationSeparator" w:id="0">
+    <w:p>
+      <w:pPr>
+        <w:spacing w:after="0" w:line="240" w:lineRule="auto"/>
+      </w:pPr>
+      <w:r>
+        <w:continuationSeparator/>
+      </w:r>
+    </w:p>
+  </w:endnote>
+</w:endnotes>
+</file>
+
+<file path=word/footnotes.xml><?xml version="1.0" encoding="utf-8"?>
+<w:footnotes xmlns:wpc="http://schemas.microsoft.com/office/word/2010/wordprocessingCanvas" xmlns:cx="http://schemas.microsoft.com/office/drawing/2014/chartex" xmlns:cx1="http://schemas.microsoft.com/office/drawing/2015/9/8/chartex" xmlns:cx2="http://schemas.microsoft.com/office/drawing/2015/10/21/chartex" xmlns:cx3="http://schemas.microsoft.com/office/drawing/2016/5/9/chartex" xmlns:cx4="http://schemas.microsoft.com/office/drawing/2016/5/10/chartex" xmlns:cx5="http://schemas.microsoft.com/office/drawing/2016/5/11/chartex" xmlns:cx6="http://schemas.microsoft.com/office/drawing/2016/5/12/chartex" xmlns:cx7="http://schemas.microsoft.com/office/drawing/2016/5/13/chartex" xmlns:cx8="http://schemas.microsoft.com/office/drawing/2016/5/14/chartex" xmlns:mc="http://schemas.openxmlformats.org/markup-compatibility/2006" xmlns:aink="http://schemas.microsoft.com/office/drawing/2016/ink" xmlns:am3d="http://schemas.microsoft.com/office/drawing/2017/model3d" xmlns:o="urn:schemas-microsoft-com:office:office" xmlns:oel="http://schemas.microsoft.com/office/2019/extlst" xmlns:r="http://schemas.openxmlformats.org/officeDocument/2006/relationships" xmlns:m="http://schemas.openxmlformats.org/officeDocument/2006/math" xmlns:v="urn:schemas-microsoft-com:vml" xmlns:wp14="http://schemas.microsoft.com/office/word/2010/wordprocessingDrawing" xmlns:wp="http://schemas.openxmlformats.org/drawingml/2006/wordprocessingDrawing" xmlns:w10="urn:schemas-microsoft-com:office:word" xmlns:w="http://schemas.openxmlformats.org/wordprocessingml/2006/main" xmlns:w14="http://schemas.microsoft.com/office/word/2010/wordml" xmlns:w15="http://schemas.microsoft.com/office/word/2012/wordml" xmlns:w16cex="http://schemas.microsoft.com/office/word/2018/wordml/cex" xmlns:w16cid="http://schemas.microsoft.com/office/word/2016/wordml/cid" xmlns:w16="http://schemas.microsoft.com/office/word/2018/wordml" xmlns:w16du="http://schemas.microsoft.com/office/word/2023/wordml/word16du" xmlns:w16sdtdh="http://schemas.microsoft.com/office/word/2020/wordml/sdtdatahash" xmlns:w16se="http://schemas.microsoft.com/office/word/2015/wordml/symex" xmlns:wpg="http://schemas.microsoft.com/office/word/2010/wordprocessingGroup" xmlns:wpi="http://schemas.microsoft.com/office/word/2010/wordprocessingInk" xmlns:wne="http://schemas.microsoft.com/office/word/2006/wordml" xmlns:wps="http://schemas.microsoft.com/office/word/2010/wordprocessingShape" mc:Ignorable="w14 w15 w16se w16cid w16 w16cex w16sdtdh wp14">
+  <w:footnote w:type="separator" w:id="-1">
+    <w:p>
+      <w:pPr>
+        <w:spacing w:after="0" w:line="240" w:lineRule="auto"/>
+      </w:pPr>
+      <w:r>
+        <w:separator/>
+      </w:r>
+    </w:p>
+  </w:footnote>
+  <w:footnote w:type="continuationSeparator" w:id="0">
+    <w:p>
+      <w:pPr>
+        <w:spacing w:after="0" w:line="240" w:lineRule="auto"/>
+      </w:pPr>
+      <w:r>
+        <w:continuationSeparator/>
+      </w:r>
+    </w:p>
+  </w:footnote>
+</w:footnotes>
 </file>
 
 <file path=word/numbering.xml><?xml version="1.0" encoding="utf-8"?>
@@ -15947,6 +19228,92 @@
     </w:lvl>
   </w:abstractNum>
   <w:abstractNum w:abstractNumId="7" w15:restartNumberingAfterBreak="0">
+    <w:nsid w:val="6AA91DAC"/>
+    <w:multiLevelType w:val="hybridMultilevel"/>
+    <w:tmpl w:val="11B24392"/>
+    <w:lvl w:ilvl="0" w:tplc="0416000F">
+      <w:start w:val="1"/>
+      <w:numFmt w:val="decimal"/>
+      <w:lvlText w:val="%1."/>
+      <w:lvlJc w:val="left"/>
+      <w:pPr>
+        <w:ind w:left="720" w:hanging="360"/>
+      </w:pPr>
+    </w:lvl>
+    <w:lvl w:ilvl="1" w:tplc="04160019" w:tentative="1">
+      <w:start w:val="1"/>
+      <w:numFmt w:val="lowerLetter"/>
+      <w:lvlText w:val="%2."/>
+      <w:lvlJc w:val="left"/>
+      <w:pPr>
+        <w:ind w:left="1440" w:hanging="360"/>
+      </w:pPr>
+    </w:lvl>
+    <w:lvl w:ilvl="2" w:tplc="0416001B" w:tentative="1">
+      <w:start w:val="1"/>
+      <w:numFmt w:val="lowerRoman"/>
+      <w:lvlText w:val="%3."/>
+      <w:lvlJc w:val="right"/>
+      <w:pPr>
+        <w:ind w:left="2160" w:hanging="180"/>
+      </w:pPr>
+    </w:lvl>
+    <w:lvl w:ilvl="3" w:tplc="0416000F" w:tentative="1">
+      <w:start w:val="1"/>
+      <w:numFmt w:val="decimal"/>
+      <w:lvlText w:val="%4."/>
+      <w:lvlJc w:val="left"/>
+      <w:pPr>
+        <w:ind w:left="2880" w:hanging="360"/>
+      </w:pPr>
+    </w:lvl>
+    <w:lvl w:ilvl="4" w:tplc="04160019" w:tentative="1">
+      <w:start w:val="1"/>
+      <w:numFmt w:val="lowerLetter"/>
+      <w:lvlText w:val="%5."/>
+      <w:lvlJc w:val="left"/>
+      <w:pPr>
+        <w:ind w:left="3600" w:hanging="360"/>
+      </w:pPr>
+    </w:lvl>
+    <w:lvl w:ilvl="5" w:tplc="0416001B" w:tentative="1">
+      <w:start w:val="1"/>
+      <w:numFmt w:val="lowerRoman"/>
+      <w:lvlText w:val="%6."/>
+      <w:lvlJc w:val="right"/>
+      <w:pPr>
+        <w:ind w:left="4320" w:hanging="180"/>
+      </w:pPr>
+    </w:lvl>
+    <w:lvl w:ilvl="6" w:tplc="0416000F" w:tentative="1">
+      <w:start w:val="1"/>
+      <w:numFmt w:val="decimal"/>
+      <w:lvlText w:val="%7."/>
+      <w:lvlJc w:val="left"/>
+      <w:pPr>
+        <w:ind w:left="5040" w:hanging="360"/>
+      </w:pPr>
+    </w:lvl>
+    <w:lvl w:ilvl="7" w:tplc="04160019" w:tentative="1">
+      <w:start w:val="1"/>
+      <w:numFmt w:val="lowerLetter"/>
+      <w:lvlText w:val="%8."/>
+      <w:lvlJc w:val="left"/>
+      <w:pPr>
+        <w:ind w:left="5760" w:hanging="360"/>
+      </w:pPr>
+    </w:lvl>
+    <w:lvl w:ilvl="8" w:tplc="0416001B" w:tentative="1">
+      <w:start w:val="1"/>
+      <w:numFmt w:val="lowerRoman"/>
+      <w:lvlText w:val="%9."/>
+      <w:lvlJc w:val="right"/>
+      <w:pPr>
+        <w:ind w:left="6480" w:hanging="180"/>
+      </w:pPr>
+    </w:lvl>
+  </w:abstractNum>
+  <w:abstractNum w:abstractNumId="8" w15:restartNumberingAfterBreak="0">
     <w:nsid w:val="6FED19F1"/>
     <w:multiLevelType w:val="hybridMultilevel"/>
     <w:tmpl w:val="EEFA9716"/>
@@ -16032,7 +19399,7 @@
       </w:pPr>
     </w:lvl>
   </w:abstractNum>
-  <w:abstractNum w:abstractNumId="8" w15:restartNumberingAfterBreak="0">
+  <w:abstractNum w:abstractNumId="9" w15:restartNumberingAfterBreak="0">
     <w:nsid w:val="7A0F73DC"/>
     <w:multiLevelType w:val="hybridMultilevel"/>
     <w:tmpl w:val="29C85EEE"/>
@@ -16116,6 +19483,119 @@
       <w:pPr>
         <w:ind w:left="6480" w:hanging="180"/>
       </w:pPr>
+    </w:lvl>
+  </w:abstractNum>
+  <w:abstractNum w:abstractNumId="10" w15:restartNumberingAfterBreak="0">
+    <w:nsid w:val="7E8B5FB2"/>
+    <w:multiLevelType w:val="multilevel"/>
+    <w:tmpl w:val="188276C0"/>
+    <w:lvl w:ilvl="0">
+      <w:start w:val="11"/>
+      <w:numFmt w:val="decimal"/>
+      <w:lvlText w:val="%1"/>
+      <w:lvlJc w:val="left"/>
+      <w:pPr>
+        <w:ind w:left="450" w:hanging="450"/>
+      </w:pPr>
+      <w:rPr>
+        <w:rFonts w:hint="default"/>
+      </w:rPr>
+    </w:lvl>
+    <w:lvl w:ilvl="1">
+      <w:start w:val="1"/>
+      <w:numFmt w:val="decimal"/>
+      <w:lvlText w:val="%1.%2"/>
+      <w:lvlJc w:val="left"/>
+      <w:pPr>
+        <w:ind w:left="1442" w:hanging="450"/>
+      </w:pPr>
+      <w:rPr>
+        <w:rFonts w:hint="default"/>
+      </w:rPr>
+    </w:lvl>
+    <w:lvl w:ilvl="2">
+      <w:start w:val="1"/>
+      <w:numFmt w:val="decimal"/>
+      <w:lvlText w:val="%1.%2.%3"/>
+      <w:lvlJc w:val="left"/>
+      <w:pPr>
+        <w:ind w:left="2704" w:hanging="720"/>
+      </w:pPr>
+      <w:rPr>
+        <w:rFonts w:hint="default"/>
+      </w:rPr>
+    </w:lvl>
+    <w:lvl w:ilvl="3">
+      <w:start w:val="1"/>
+      <w:numFmt w:val="decimal"/>
+      <w:lvlText w:val="%1.%2.%3.%4"/>
+      <w:lvlJc w:val="left"/>
+      <w:pPr>
+        <w:ind w:left="4056" w:hanging="1080"/>
+      </w:pPr>
+      <w:rPr>
+        <w:rFonts w:hint="default"/>
+      </w:rPr>
+    </w:lvl>
+    <w:lvl w:ilvl="4">
+      <w:start w:val="1"/>
+      <w:numFmt w:val="decimal"/>
+      <w:lvlText w:val="%1.%2.%3.%4.%5"/>
+      <w:lvlJc w:val="left"/>
+      <w:pPr>
+        <w:ind w:left="5048" w:hanging="1080"/>
+      </w:pPr>
+      <w:rPr>
+        <w:rFonts w:hint="default"/>
+      </w:rPr>
+    </w:lvl>
+    <w:lvl w:ilvl="5">
+      <w:start w:val="1"/>
+      <w:numFmt w:val="decimal"/>
+      <w:lvlText w:val="%1.%2.%3.%4.%5.%6"/>
+      <w:lvlJc w:val="left"/>
+      <w:pPr>
+        <w:ind w:left="6400" w:hanging="1440"/>
+      </w:pPr>
+      <w:rPr>
+        <w:rFonts w:hint="default"/>
+      </w:rPr>
+    </w:lvl>
+    <w:lvl w:ilvl="6">
+      <w:start w:val="1"/>
+      <w:numFmt w:val="decimal"/>
+      <w:lvlText w:val="%1.%2.%3.%4.%5.%6.%7"/>
+      <w:lvlJc w:val="left"/>
+      <w:pPr>
+        <w:ind w:left="7392" w:hanging="1440"/>
+      </w:pPr>
+      <w:rPr>
+        <w:rFonts w:hint="default"/>
+      </w:rPr>
+    </w:lvl>
+    <w:lvl w:ilvl="7">
+      <w:start w:val="1"/>
+      <w:numFmt w:val="decimal"/>
+      <w:lvlText w:val="%1.%2.%3.%4.%5.%6.%7.%8"/>
+      <w:lvlJc w:val="left"/>
+      <w:pPr>
+        <w:ind w:left="8744" w:hanging="1800"/>
+      </w:pPr>
+      <w:rPr>
+        <w:rFonts w:hint="default"/>
+      </w:rPr>
+    </w:lvl>
+    <w:lvl w:ilvl="8">
+      <w:start w:val="1"/>
+      <w:numFmt w:val="decimal"/>
+      <w:lvlText w:val="%1.%2.%3.%4.%5.%6.%7.%8.%9"/>
+      <w:lvlJc w:val="left"/>
+      <w:pPr>
+        <w:ind w:left="9736" w:hanging="1800"/>
+      </w:pPr>
+      <w:rPr>
+        <w:rFonts w:hint="default"/>
+      </w:rPr>
     </w:lvl>
   </w:abstractNum>
   <w:num w:numId="1" w16cid:durableId="808477630">
@@ -16137,13 +19617,19 @@
     <w:abstractNumId w:val="6"/>
   </w:num>
   <w:num w:numId="7" w16cid:durableId="1106580413">
-    <w:abstractNumId w:val="8"/>
+    <w:abstractNumId w:val="9"/>
   </w:num>
   <w:num w:numId="8" w16cid:durableId="263612239">
     <w:abstractNumId w:val="1"/>
   </w:num>
   <w:num w:numId="9" w16cid:durableId="1010570930">
+    <w:abstractNumId w:val="8"/>
+  </w:num>
+  <w:num w:numId="10" w16cid:durableId="637030574">
     <w:abstractNumId w:val="7"/>
+  </w:num>
+  <w:num w:numId="11" w16cid:durableId="363096168">
+    <w:abstractNumId w:val="10"/>
   </w:num>
 </w:numbering>
 </file>
@@ -16548,7 +20034,28 @@
   <w:style w:type="paragraph" w:default="1" w:styleId="Normal">
     <w:name w:val="Normal"/>
     <w:qFormat/>
-    <w:rsid w:val="002D6875"/>
+    <w:rsid w:val="001427D8"/>
+  </w:style>
+  <w:style w:type="paragraph" w:styleId="Ttulo1">
+    <w:name w:val="heading 1"/>
+    <w:basedOn w:val="Normal"/>
+    <w:next w:val="Normal"/>
+    <w:link w:val="Ttulo1Char"/>
+    <w:uiPriority w:val="9"/>
+    <w:qFormat/>
+    <w:rsid w:val="009D6455"/>
+    <w:pPr>
+      <w:keepNext/>
+      <w:keepLines/>
+      <w:spacing w:before="240" w:after="0"/>
+      <w:outlineLvl w:val="0"/>
+    </w:pPr>
+    <w:rPr>
+      <w:rFonts w:asciiTheme="majorHAnsi" w:eastAsiaTheme="majorEastAsia" w:hAnsiTheme="majorHAnsi" w:cstheme="majorBidi"/>
+      <w:color w:val="2F5496" w:themeColor="accent1" w:themeShade="BF"/>
+      <w:sz w:val="32"/>
+      <w:szCs w:val="32"/>
+    </w:rPr>
   </w:style>
   <w:style w:type="character" w:default="1" w:styleId="Fontepargpadro">
     <w:name w:val="Default Paragraph Font"/>
@@ -16747,6 +20254,75 @@
       <w:kern w:val="0"/>
       <w:sz w:val="24"/>
       <w:szCs w:val="24"/>
+      <w:lang w:eastAsia="pt-BR"/>
+      <w14:ligatures w14:val="none"/>
+    </w:rPr>
+  </w:style>
+  <w:style w:type="paragraph" w:styleId="Textodenotadefim">
+    <w:name w:val="endnote text"/>
+    <w:basedOn w:val="Normal"/>
+    <w:link w:val="TextodenotadefimChar"/>
+    <w:uiPriority w:val="99"/>
+    <w:semiHidden/>
+    <w:unhideWhenUsed/>
+    <w:rsid w:val="00111437"/>
+    <w:pPr>
+      <w:spacing w:after="0" w:line="240" w:lineRule="auto"/>
+    </w:pPr>
+    <w:rPr>
+      <w:sz w:val="20"/>
+      <w:szCs w:val="20"/>
+    </w:rPr>
+  </w:style>
+  <w:style w:type="character" w:customStyle="1" w:styleId="TextodenotadefimChar">
+    <w:name w:val="Texto de nota de fim Char"/>
+    <w:basedOn w:val="Fontepargpadro"/>
+    <w:link w:val="Textodenotadefim"/>
+    <w:uiPriority w:val="99"/>
+    <w:semiHidden/>
+    <w:rsid w:val="00111437"/>
+    <w:rPr>
+      <w:sz w:val="20"/>
+      <w:szCs w:val="20"/>
+    </w:rPr>
+  </w:style>
+  <w:style w:type="character" w:styleId="Refdenotadefim">
+    <w:name w:val="endnote reference"/>
+    <w:basedOn w:val="Fontepargpadro"/>
+    <w:uiPriority w:val="99"/>
+    <w:semiHidden/>
+    <w:unhideWhenUsed/>
+    <w:rsid w:val="00111437"/>
+    <w:rPr>
+      <w:vertAlign w:val="superscript"/>
+    </w:rPr>
+  </w:style>
+  <w:style w:type="character" w:customStyle="1" w:styleId="Ttulo1Char">
+    <w:name w:val="Título 1 Char"/>
+    <w:basedOn w:val="Fontepargpadro"/>
+    <w:link w:val="Ttulo1"/>
+    <w:uiPriority w:val="9"/>
+    <w:rsid w:val="009D6455"/>
+    <w:rPr>
+      <w:rFonts w:asciiTheme="majorHAnsi" w:eastAsiaTheme="majorEastAsia" w:hAnsiTheme="majorHAnsi" w:cstheme="majorBidi"/>
+      <w:color w:val="2F5496" w:themeColor="accent1" w:themeShade="BF"/>
+      <w:sz w:val="32"/>
+      <w:szCs w:val="32"/>
+    </w:rPr>
+  </w:style>
+  <w:style w:type="paragraph" w:styleId="CabealhodoSumrio">
+    <w:name w:val="TOC Heading"/>
+    <w:basedOn w:val="Ttulo1"/>
+    <w:next w:val="Normal"/>
+    <w:uiPriority w:val="39"/>
+    <w:unhideWhenUsed/>
+    <w:qFormat/>
+    <w:rsid w:val="009D6455"/>
+    <w:pPr>
+      <w:outlineLvl w:val="9"/>
+    </w:pPr>
+    <w:rPr>
+      <w:kern w:val="0"/>
       <w:lang w:eastAsia="pt-BR"/>
       <w14:ligatures w14:val="none"/>
     </w:rPr>
@@ -17050,23 +20626,6 @@
 </file>
 
 <file path=customXml/item1.xml><?xml version="1.0" encoding="utf-8"?>
-<p:properties xmlns:p="http://schemas.microsoft.com/office/2006/metadata/properties" xmlns:xsi="http://www.w3.org/2001/XMLSchema-instance" xmlns:pc="http://schemas.microsoft.com/office/infopath/2007/PartnerControls">
-  <documentManagement>
-    <_activity xmlns="a6a908a5-3788-4601-9e28-17a5043b19ff" xsi:nil="true"/>
-  </documentManagement>
-</p:properties>
-</file>
-
-<file path=customXml/item2.xml><?xml version="1.0" encoding="utf-8"?>
-<?mso-contentType ?>
-<FormTemplates xmlns="http://schemas.microsoft.com/sharepoint/v3/contenttype/forms">
-  <Display>DocumentLibraryForm</Display>
-  <Edit>DocumentLibraryForm</Edit>
-  <New>DocumentLibraryForm</New>
-</FormTemplates>
-</file>
-
-<file path=customXml/item3.xml><?xml version="1.0" encoding="utf-8"?>
 <ct:contentTypeSchema xmlns:ct="http://schemas.microsoft.com/office/2006/metadata/contentType" xmlns:ma="http://schemas.microsoft.com/office/2006/metadata/properties/metaAttributes" ct:_="" ma:_="" ma:contentTypeName="Document" ma:contentTypeID="0x010100F7675F9DC83E5A4180DE34D52B48F367" ma:contentTypeVersion="12" ma:contentTypeDescription="Create a new document." ma:contentTypeScope="" ma:versionID="75f0b77007480eab9449752c82ee5473">
   <xsd:schema xmlns:xsd="http://www.w3.org/2001/XMLSchema" xmlns:xs="http://www.w3.org/2001/XMLSchema" xmlns:p="http://schemas.microsoft.com/office/2006/metadata/properties" xmlns:ns3="a6a908a5-3788-4601-9e28-17a5043b19ff" xmlns:ns4="317b451a-55c6-4439-b3a0-43bd6769f488" targetNamespace="http://schemas.microsoft.com/office/2006/metadata/properties" ma:root="true" ma:fieldsID="54582a0a6418d0fbf685ef7f93f181d0" ns3:_="" ns4:_="">
     <xsd:import namespace="a6a908a5-3788-4601-9e28-17a5043b19ff"/>
@@ -17283,29 +20842,28 @@
 </ct:contentTypeSchema>
 </file>
 
+<file path=customXml/item2.xml><?xml version="1.0" encoding="utf-8"?>
+<?mso-contentType ?>
+<FormTemplates xmlns="http://schemas.microsoft.com/sharepoint/v3/contenttype/forms">
+  <Display>DocumentLibraryForm</Display>
+  <Edit>DocumentLibraryForm</Edit>
+  <New>DocumentLibraryForm</New>
+</FormTemplates>
+</file>
+
+<file path=customXml/item3.xml><?xml version="1.0" encoding="utf-8"?>
+<p:properties xmlns:p="http://schemas.microsoft.com/office/2006/metadata/properties" xmlns:xsi="http://www.w3.org/2001/XMLSchema-instance" xmlns:pc="http://schemas.microsoft.com/office/infopath/2007/PartnerControls">
+  <documentManagement>
+    <_activity xmlns="a6a908a5-3788-4601-9e28-17a5043b19ff" xsi:nil="true"/>
+  </documentManagement>
+</p:properties>
+</file>
+
 <file path=customXml/item4.xml><?xml version="1.0" encoding="utf-8"?>
 <b:Sources xmlns:b="http://schemas.openxmlformats.org/officeDocument/2006/bibliography" xmlns="http://schemas.openxmlformats.org/officeDocument/2006/bibliography" SelectedStyle="\APASixthEditionOfficeOnline.xsl" StyleName="APA" Version="6"/>
 </file>
 
 <file path=customXml/itemProps1.xml><?xml version="1.0" encoding="utf-8"?>
-<ds:datastoreItem xmlns:ds="http://schemas.openxmlformats.org/officeDocument/2006/customXml" ds:itemID="{4F3BD6C9-2EDD-4106-8588-C66EB2BBBD7B}">
-  <ds:schemaRefs>
-    <ds:schemaRef ds:uri="http://schemas.microsoft.com/office/2006/metadata/properties"/>
-    <ds:schemaRef ds:uri="http://schemas.microsoft.com/office/infopath/2007/PartnerControls"/>
-    <ds:schemaRef ds:uri="a6a908a5-3788-4601-9e28-17a5043b19ff"/>
-  </ds:schemaRefs>
-</ds:datastoreItem>
-</file>
-
-<file path=customXml/itemProps2.xml><?xml version="1.0" encoding="utf-8"?>
-<ds:datastoreItem xmlns:ds="http://schemas.openxmlformats.org/officeDocument/2006/customXml" ds:itemID="{2699F042-DD16-49B9-9417-DEE8FFEB3447}">
-  <ds:schemaRefs>
-    <ds:schemaRef ds:uri="http://schemas.microsoft.com/sharepoint/v3/contenttype/forms"/>
-  </ds:schemaRefs>
-</ds:datastoreItem>
-</file>
-
-<file path=customXml/itemProps3.xml><?xml version="1.0" encoding="utf-8"?>
 <ds:datastoreItem xmlns:ds="http://schemas.openxmlformats.org/officeDocument/2006/customXml" ds:itemID="{6B894A2C-DFFA-4F0B-876B-7FC1373F844E}">
   <ds:schemaRefs>
     <ds:schemaRef ds:uri="http://schemas.microsoft.com/office/2006/metadata/contentType"/>
@@ -17324,6 +20882,24 @@
 </ds:datastoreItem>
 </file>
 
+<file path=customXml/itemProps2.xml><?xml version="1.0" encoding="utf-8"?>
+<ds:datastoreItem xmlns:ds="http://schemas.openxmlformats.org/officeDocument/2006/customXml" ds:itemID="{2699F042-DD16-49B9-9417-DEE8FFEB3447}">
+  <ds:schemaRefs>
+    <ds:schemaRef ds:uri="http://schemas.microsoft.com/sharepoint/v3/contenttype/forms"/>
+  </ds:schemaRefs>
+</ds:datastoreItem>
+</file>
+
+<file path=customXml/itemProps3.xml><?xml version="1.0" encoding="utf-8"?>
+<ds:datastoreItem xmlns:ds="http://schemas.openxmlformats.org/officeDocument/2006/customXml" ds:itemID="{4F3BD6C9-2EDD-4106-8588-C66EB2BBBD7B}">
+  <ds:schemaRefs>
+    <ds:schemaRef ds:uri="http://schemas.microsoft.com/office/2006/metadata/properties"/>
+    <ds:schemaRef ds:uri="http://schemas.microsoft.com/office/infopath/2007/PartnerControls"/>
+    <ds:schemaRef ds:uri="a6a908a5-3788-4601-9e28-17a5043b19ff"/>
+  </ds:schemaRefs>
+</ds:datastoreItem>
+</file>
+
 <file path=customXml/itemProps4.xml><?xml version="1.0" encoding="utf-8"?>
 <ds:datastoreItem xmlns:ds="http://schemas.openxmlformats.org/officeDocument/2006/customXml" ds:itemID="{85EE1F20-78F5-4E6F-A230-372CCD6179C9}">
   <ds:schemaRefs>

</xml_diff>